<commit_message>
update at 2018.9.30 19:32
</commit_message>
<xml_diff>
--- a/手机相关/Huawei/华为解锁码手工获取.docx
+++ b/手机相关/Huawei/华为解锁码手工获取.docx
@@ -36,11 +36,6 @@
       </w:r>
     </w:p>
     <w:p>
-      <w:pPr>
-        <w:rPr>
-          <w:rFonts w:hint="eastAsia"/>
-        </w:rPr>
-      </w:pPr>
       <w:r>
         <w:rPr>
           <w:rFonts w:hint="eastAsia"/>
@@ -141,37 +136,2660 @@
       </w:r>
     </w:p>
     <w:p>
-      <w:pPr>
+      <w:r>
+        <w:tab/>
+      </w:r>
+      <w:r>
         <w:rPr>
           <w:rFonts w:hint="eastAsia"/>
         </w:rPr>
-      </w:pPr>
-      <w:r>
-        <w:tab/>
+        <w:t>其次就是新算法的大致可能性，因为在lk阶段是没办法获取手机imei和meid等信息的，所以除非是使用非常手段</w:t>
       </w:r>
       <w:r>
         <w:rPr>
           <w:rFonts w:hint="eastAsia"/>
         </w:rPr>
-        <w:t>其次就是新算法的大致可能性，因为在lk阶段是没办法获取手机imei和meid等信息的，所以除非是使用非常手段</w:t>
+        <w:t>，能够使用的算法还是预置解锁信息到某个特定位置，不可能是刷机包中的某个文件，因为这些文件是统一分发的，所以只能在出场时候写入到某个特定分区中比如乐视的letvconfig，oeminfo，华为的nvme，小米的</w:t>
+      </w:r>
+      <w:r>
+        <w:t>….</w:t>
       </w:r>
       <w:r>
         <w:rPr>
           <w:rFonts w:hint="eastAsia"/>
         </w:rPr>
-        <w:t>，能够使用的算法还是预置解锁信息到某个特定位置，不可能是刷机包中的某个文件，因为这些文件是统一分发的，所以只能在出场时候写入到某个特定分区中比如乐视的letvconfig，oeminfo，华为的nvme，小米的</w:t>
-      </w:r>
-      <w:r>
-        <w:t>….</w:t>
-      </w:r>
-      <w:r>
+        <w:t>，中兴的factory，等等厂商自定义分区中，然后就是额外加密手段，即通过读取预置的信息，对信息进行某种加密来作为解锁码，这种可能性是有的，而且出现之后可能需要一段时间才能破解，不过都是加密算法，总有高手可以搞定的，自己也该学学这方面的东西了</w:t>
+      </w:r>
+      <w:r>
+        <w:t>…</w:t>
+      </w:r>
+    </w:p>
+    <w:p/>
+    <w:p/>
+    <w:p/>
+    <w:p>
+      <w:pPr>
+        <w:widowControl/>
+        <w:jc w:val="left"/>
+        <w:rPr>
+          <w:rFonts w:ascii="宋体" w:eastAsia="宋体" w:hAnsi="宋体" w:cs="宋体"/>
+          <w:kern w:val="0"/>
+          <w:sz w:val="24"/>
+          <w:szCs w:val="24"/>
+        </w:rPr>
+      </w:pPr>
+      <w:r>
+        <w:rPr>
+          <w:rFonts w:ascii="Tahoma" w:eastAsia="宋体" w:hAnsi="Tahoma" w:cs="Tahoma"/>
+          <w:color w:val="444444"/>
+          <w:kern w:val="0"/>
+          <w:szCs w:val="21"/>
+          <w:shd w:val="clear" w:color="auto" w:fill="FFFFFF"/>
+        </w:rPr>
+        <w:t>华为</w:t>
+      </w:r>
+      <w:r>
+        <w:rPr>
+          <w:rFonts w:ascii="Tahoma" w:eastAsia="宋体" w:hAnsi="Tahoma" w:cs="Tahoma"/>
+          <w:color w:val="444444"/>
+          <w:kern w:val="0"/>
+          <w:szCs w:val="21"/>
+          <w:shd w:val="clear" w:color="auto" w:fill="FFFFFF"/>
+        </w:rPr>
+        <w:t>bootloader</w:t>
+      </w:r>
+      <w:r>
+        <w:rPr>
+          <w:rFonts w:ascii="Tahoma" w:eastAsia="宋体" w:hAnsi="Tahoma" w:cs="Tahoma"/>
+          <w:color w:val="444444"/>
+          <w:kern w:val="0"/>
+          <w:szCs w:val="21"/>
+          <w:shd w:val="clear" w:color="auto" w:fill="FFFFFF"/>
+        </w:rPr>
+        <w:t>需要解锁后才能刷第三方</w:t>
+      </w:r>
+      <w:r>
+        <w:rPr>
+          <w:rFonts w:ascii="Tahoma" w:eastAsia="宋体" w:hAnsi="Tahoma" w:cs="Tahoma"/>
+          <w:color w:val="444444"/>
+          <w:kern w:val="0"/>
+          <w:szCs w:val="21"/>
+          <w:shd w:val="clear" w:color="auto" w:fill="FFFFFF"/>
+        </w:rPr>
+        <w:t>recovery</w:t>
+      </w:r>
+      <w:r>
+        <w:rPr>
+          <w:rFonts w:ascii="Tahoma" w:eastAsia="宋体" w:hAnsi="Tahoma" w:cs="Tahoma"/>
+          <w:color w:val="444444"/>
+          <w:kern w:val="0"/>
+          <w:szCs w:val="21"/>
+          <w:shd w:val="clear" w:color="auto" w:fill="FFFFFF"/>
+        </w:rPr>
+        <w:t>，解锁需要在华为官网上申请解锁码，而且解锁后重新上锁，</w:t>
+      </w:r>
+      <w:r>
+        <w:rPr>
+          <w:rFonts w:ascii="Tahoma" w:eastAsia="宋体" w:hAnsi="Tahoma" w:cs="Tahoma"/>
+          <w:color w:val="444444"/>
+          <w:kern w:val="0"/>
+          <w:szCs w:val="21"/>
+          <w:shd w:val="clear" w:color="auto" w:fill="FFFFFF"/>
+        </w:rPr>
+        <w:t>bootloader</w:t>
+      </w:r>
+      <w:r>
+        <w:rPr>
+          <w:rFonts w:ascii="Tahoma" w:eastAsia="宋体" w:hAnsi="Tahoma" w:cs="Tahoma"/>
+          <w:color w:val="444444"/>
+          <w:kern w:val="0"/>
+          <w:szCs w:val="21"/>
+          <w:shd w:val="clear" w:color="auto" w:fill="FFFFFF"/>
+        </w:rPr>
+        <w:t>的显示不是</w:t>
+      </w:r>
+      <w:r>
+        <w:rPr>
+          <w:rFonts w:ascii="Tahoma" w:eastAsia="宋体" w:hAnsi="Tahoma" w:cs="Tahoma"/>
+          <w:color w:val="444444"/>
+          <w:kern w:val="0"/>
+          <w:szCs w:val="21"/>
+          <w:shd w:val="clear" w:color="auto" w:fill="FFFFFF"/>
+        </w:rPr>
+        <w:t>unlocked</w:t>
+      </w:r>
+      <w:r>
+        <w:rPr>
+          <w:rFonts w:ascii="Tahoma" w:eastAsia="宋体" w:hAnsi="Tahoma" w:cs="Tahoma"/>
+          <w:color w:val="444444"/>
+          <w:kern w:val="0"/>
+          <w:szCs w:val="21"/>
+          <w:shd w:val="clear" w:color="auto" w:fill="FFFFFF"/>
+        </w:rPr>
+        <w:t>，而是</w:t>
+      </w:r>
+      <w:r>
+        <w:rPr>
+          <w:rFonts w:ascii="Tahoma" w:eastAsia="宋体" w:hAnsi="Tahoma" w:cs="Tahoma"/>
+          <w:color w:val="444444"/>
+          <w:kern w:val="0"/>
+          <w:szCs w:val="21"/>
+          <w:shd w:val="clear" w:color="auto" w:fill="FFFFFF"/>
+        </w:rPr>
+        <w:t>relocked</w:t>
+      </w:r>
+      <w:r>
+        <w:rPr>
+          <w:rFonts w:ascii="Tahoma" w:eastAsia="宋体" w:hAnsi="Tahoma" w:cs="Tahoma"/>
+          <w:color w:val="444444"/>
+          <w:kern w:val="0"/>
+          <w:szCs w:val="21"/>
+          <w:shd w:val="clear" w:color="auto" w:fill="FFFFFF"/>
+        </w:rPr>
+        <w:t>，这点不知道是否影响保修，下面介绍如何绕开华为官网解锁</w:t>
+      </w:r>
+      <w:r>
+        <w:rPr>
+          <w:rFonts w:ascii="Tahoma" w:eastAsia="宋体" w:hAnsi="Tahoma" w:cs="Tahoma"/>
+          <w:color w:val="444444"/>
+          <w:kern w:val="0"/>
+          <w:szCs w:val="21"/>
+          <w:shd w:val="clear" w:color="auto" w:fill="FFFFFF"/>
+        </w:rPr>
+        <w:t>bootloader</w:t>
+      </w:r>
+      <w:r>
+        <w:rPr>
+          <w:rFonts w:ascii="Tahoma" w:eastAsia="宋体" w:hAnsi="Tahoma" w:cs="Tahoma"/>
+          <w:color w:val="444444"/>
+          <w:kern w:val="0"/>
+          <w:szCs w:val="21"/>
+          <w:shd w:val="clear" w:color="auto" w:fill="FFFFFF"/>
+        </w:rPr>
+        <w:t>，以及将</w:t>
+      </w:r>
+      <w:r>
+        <w:rPr>
+          <w:rFonts w:ascii="Tahoma" w:eastAsia="宋体" w:hAnsi="Tahoma" w:cs="Tahoma"/>
+          <w:color w:val="444444"/>
+          <w:kern w:val="0"/>
+          <w:szCs w:val="21"/>
+          <w:shd w:val="clear" w:color="auto" w:fill="FFFFFF"/>
+        </w:rPr>
+        <w:t>bootloader</w:t>
+      </w:r>
+      <w:r>
+        <w:rPr>
+          <w:rFonts w:ascii="Tahoma" w:eastAsia="宋体" w:hAnsi="Tahoma" w:cs="Tahoma"/>
+          <w:color w:val="444444"/>
+          <w:kern w:val="0"/>
+          <w:szCs w:val="21"/>
+          <w:shd w:val="clear" w:color="auto" w:fill="FFFFFF"/>
+        </w:rPr>
+        <w:t>恢复成</w:t>
+      </w:r>
+      <w:r>
+        <w:rPr>
+          <w:rFonts w:ascii="Tahoma" w:eastAsia="宋体" w:hAnsi="Tahoma" w:cs="Tahoma"/>
+          <w:color w:val="444444"/>
+          <w:kern w:val="0"/>
+          <w:szCs w:val="21"/>
+          <w:shd w:val="clear" w:color="auto" w:fill="FFFFFF"/>
+        </w:rPr>
+        <w:t>unlocked</w:t>
+      </w:r>
+      <w:r>
+        <w:rPr>
+          <w:rFonts w:ascii="Tahoma" w:eastAsia="宋体" w:hAnsi="Tahoma" w:cs="Tahoma"/>
+          <w:color w:val="444444"/>
+          <w:kern w:val="0"/>
+          <w:szCs w:val="21"/>
+          <w:shd w:val="clear" w:color="auto" w:fill="FFFFFF"/>
+        </w:rPr>
+        <w:t>状态</w:t>
+      </w:r>
+      <w:r>
+        <w:rPr>
+          <w:rFonts w:ascii="Tahoma" w:eastAsia="宋体" w:hAnsi="Tahoma" w:cs="Tahoma"/>
+          <w:color w:val="444444"/>
+          <w:kern w:val="0"/>
+          <w:szCs w:val="21"/>
+        </w:rPr>
+        <w:br/>
+      </w:r>
+      <w:r>
+        <w:rPr>
+          <w:rFonts w:ascii="Tahoma" w:eastAsia="宋体" w:hAnsi="Tahoma" w:cs="Tahoma"/>
+          <w:color w:val="444444"/>
+          <w:kern w:val="0"/>
+          <w:szCs w:val="21"/>
+          <w:shd w:val="clear" w:color="auto" w:fill="FFFFFF"/>
+        </w:rPr>
+        <w:t>首先，你的手机需要未解锁，但需要获得</w:t>
+      </w:r>
+      <w:r>
+        <w:rPr>
+          <w:rFonts w:ascii="Tahoma" w:eastAsia="宋体" w:hAnsi="Tahoma" w:cs="Tahoma"/>
+          <w:color w:val="444444"/>
+          <w:kern w:val="0"/>
+          <w:szCs w:val="21"/>
+          <w:shd w:val="clear" w:color="auto" w:fill="FFFFFF"/>
+        </w:rPr>
+        <w:t>root</w:t>
+      </w:r>
+      <w:r>
+        <w:rPr>
+          <w:rFonts w:ascii="Tahoma" w:eastAsia="宋体" w:hAnsi="Tahoma" w:cs="Tahoma"/>
+          <w:color w:val="444444"/>
+          <w:kern w:val="0"/>
+          <w:szCs w:val="21"/>
+          <w:shd w:val="clear" w:color="auto" w:fill="FFFFFF"/>
+        </w:rPr>
+        <w:t>权限</w:t>
+      </w:r>
+      <w:r>
+        <w:rPr>
+          <w:rFonts w:ascii="Tahoma" w:eastAsia="宋体" w:hAnsi="Tahoma" w:cs="Tahoma"/>
+          <w:color w:val="444444"/>
+          <w:kern w:val="0"/>
+          <w:szCs w:val="21"/>
+          <w:shd w:val="clear" w:color="auto" w:fill="FFFFFF"/>
+        </w:rPr>
+        <w:t>(</w:t>
+      </w:r>
+      <w:r>
+        <w:rPr>
+          <w:rFonts w:ascii="Tahoma" w:eastAsia="宋体" w:hAnsi="Tahoma" w:cs="Tahoma"/>
+          <w:color w:val="444444"/>
+          <w:kern w:val="0"/>
+          <w:szCs w:val="21"/>
+          <w:shd w:val="clear" w:color="auto" w:fill="FFFFFF"/>
+        </w:rPr>
+        <w:t>目前我测下来唯一能实现这个目标的是</w:t>
+      </w:r>
+      <w:r>
+        <w:rPr>
+          <w:rFonts w:ascii="Tahoma" w:eastAsia="宋体" w:hAnsi="Tahoma" w:cs="Tahoma"/>
+          <w:color w:val="444444"/>
+          <w:kern w:val="0"/>
+          <w:szCs w:val="21"/>
+          <w:shd w:val="clear" w:color="auto" w:fill="FFFFFF"/>
+        </w:rPr>
+        <w:t>360root</w:t>
+      </w:r>
+      <w:r>
+        <w:rPr>
+          <w:rFonts w:ascii="Tahoma" w:eastAsia="宋体" w:hAnsi="Tahoma" w:cs="Tahoma"/>
+          <w:color w:val="444444"/>
+          <w:kern w:val="0"/>
+          <w:szCs w:val="21"/>
+          <w:shd w:val="clear" w:color="auto" w:fill="FFFFFF"/>
+        </w:rPr>
+        <w:t>，</w:t>
+      </w:r>
+      <w:r>
+        <w:rPr>
+          <w:rFonts w:ascii="Tahoma" w:eastAsia="宋体" w:hAnsi="Tahoma" w:cs="Tahoma"/>
+          <w:color w:val="444444"/>
+          <w:kern w:val="0"/>
+          <w:szCs w:val="21"/>
+          <w:shd w:val="clear" w:color="auto" w:fill="FFFFFF"/>
+        </w:rPr>
+        <w:t>http://down.360safe.com/360PermRoot/PermRoot.apk)</w:t>
+      </w:r>
+      <w:r>
+        <w:rPr>
+          <w:rFonts w:ascii="Tahoma" w:eastAsia="宋体" w:hAnsi="Tahoma" w:cs="Tahoma"/>
+          <w:color w:val="444444"/>
+          <w:kern w:val="0"/>
+          <w:szCs w:val="21"/>
+        </w:rPr>
+        <w:br/>
+      </w:r>
+      <w:r>
+        <w:rPr>
+          <w:rFonts w:ascii="Tahoma" w:eastAsia="宋体" w:hAnsi="Tahoma" w:cs="Tahoma"/>
+          <w:color w:val="444444"/>
+          <w:kern w:val="0"/>
+          <w:szCs w:val="21"/>
+          <w:shd w:val="clear" w:color="auto" w:fill="FFFFFF"/>
+        </w:rPr>
+        <w:t>其次，需要有一台安装了</w:t>
+      </w:r>
+      <w:r>
+        <w:rPr>
+          <w:rFonts w:ascii="Tahoma" w:eastAsia="宋体" w:hAnsi="Tahoma" w:cs="Tahoma"/>
+          <w:color w:val="444444"/>
+          <w:kern w:val="0"/>
+          <w:szCs w:val="21"/>
+          <w:shd w:val="clear" w:color="auto" w:fill="FFFFFF"/>
+        </w:rPr>
+        <w:t>adb</w:t>
+      </w:r>
+      <w:r>
+        <w:rPr>
+          <w:rFonts w:ascii="Tahoma" w:eastAsia="宋体" w:hAnsi="Tahoma" w:cs="Tahoma"/>
+          <w:color w:val="444444"/>
+          <w:kern w:val="0"/>
+          <w:szCs w:val="21"/>
+          <w:shd w:val="clear" w:color="auto" w:fill="FFFFFF"/>
+        </w:rPr>
+        <w:t>的机器</w:t>
+      </w:r>
+      <w:r>
+        <w:rPr>
+          <w:rFonts w:ascii="Tahoma" w:eastAsia="宋体" w:hAnsi="Tahoma" w:cs="Tahoma"/>
+          <w:color w:val="444444"/>
+          <w:kern w:val="0"/>
+          <w:szCs w:val="21"/>
+        </w:rPr>
+        <w:br/>
+      </w:r>
+      <w:r>
+        <w:rPr>
+          <w:rFonts w:ascii="Tahoma" w:eastAsia="宋体" w:hAnsi="Tahoma" w:cs="Tahoma"/>
+          <w:color w:val="444444"/>
+          <w:kern w:val="0"/>
+          <w:szCs w:val="21"/>
+          <w:shd w:val="clear" w:color="auto" w:fill="FFFFFF"/>
+        </w:rPr>
+        <w:t>下面从</w:t>
+      </w:r>
+      <w:r>
+        <w:rPr>
+          <w:rFonts w:ascii="Tahoma" w:eastAsia="宋体" w:hAnsi="Tahoma" w:cs="Tahoma"/>
+          <w:color w:val="444444"/>
+          <w:kern w:val="0"/>
+          <w:szCs w:val="21"/>
+          <w:shd w:val="clear" w:color="auto" w:fill="FFFFFF"/>
+        </w:rPr>
+        <w:t>adb shell</w:t>
+      </w:r>
+      <w:r>
+        <w:rPr>
+          <w:rFonts w:ascii="Tahoma" w:eastAsia="宋体" w:hAnsi="Tahoma" w:cs="Tahoma"/>
+          <w:color w:val="444444"/>
+          <w:kern w:val="0"/>
+          <w:szCs w:val="21"/>
+          <w:shd w:val="clear" w:color="auto" w:fill="FFFFFF"/>
+        </w:rPr>
+        <w:t>登录到手机开始</w:t>
+      </w:r>
+    </w:p>
+    <w:p>
+      <w:pPr>
+        <w:widowControl/>
+        <w:numPr>
+          <w:ilvl w:val="0"/>
+          <w:numId w:val="2"/>
+        </w:numPr>
+        <w:shd w:val="clear" w:color="auto" w:fill="F7F7F7"/>
+        <w:spacing w:line="432" w:lineRule="atLeast"/>
+        <w:ind w:left="1200"/>
+        <w:jc w:val="left"/>
+        <w:rPr>
+          <w:rFonts w:ascii="Consolas" w:eastAsia="宋体" w:hAnsi="Consolas" w:cs="Tahoma"/>
+          <w:color w:val="666666"/>
+          <w:kern w:val="0"/>
+          <w:sz w:val="18"/>
+          <w:szCs w:val="18"/>
+        </w:rPr>
+      </w:pPr>
+      <w:r>
+        <w:rPr>
+          <w:rFonts w:ascii="Consolas" w:eastAsia="宋体" w:hAnsi="Consolas" w:cs="Tahoma"/>
+          <w:color w:val="666666"/>
+          <w:kern w:val="0"/>
+          <w:sz w:val="18"/>
+          <w:szCs w:val="18"/>
+        </w:rPr>
+        <w:t>255|shell@hwp7:/ $ su</w:t>
+      </w:r>
+    </w:p>
+    <w:p>
+      <w:pPr>
+        <w:widowControl/>
+        <w:numPr>
+          <w:ilvl w:val="0"/>
+          <w:numId w:val="2"/>
+        </w:numPr>
+        <w:shd w:val="clear" w:color="auto" w:fill="F7F7F7"/>
+        <w:spacing w:line="432" w:lineRule="atLeast"/>
+        <w:ind w:left="1200"/>
+        <w:jc w:val="left"/>
+        <w:rPr>
+          <w:rFonts w:ascii="Consolas" w:eastAsia="宋体" w:hAnsi="Consolas" w:cs="Tahoma"/>
+          <w:color w:val="666666"/>
+          <w:kern w:val="0"/>
+          <w:sz w:val="18"/>
+          <w:szCs w:val="18"/>
+        </w:rPr>
+      </w:pPr>
+      <w:r>
+        <w:rPr>
+          <w:rFonts w:ascii="Consolas" w:eastAsia="宋体" w:hAnsi="Consolas" w:cs="Tahoma"/>
+          <w:color w:val="666666"/>
+          <w:kern w:val="0"/>
+          <w:sz w:val="18"/>
+          <w:szCs w:val="18"/>
+        </w:rPr>
+        <w:t>root@hwp7:/ # cd /storage/sdcard1/</w:t>
+      </w:r>
+    </w:p>
+    <w:p>
+      <w:pPr>
+        <w:widowControl/>
+        <w:numPr>
+          <w:ilvl w:val="0"/>
+          <w:numId w:val="2"/>
+        </w:numPr>
+        <w:shd w:val="clear" w:color="auto" w:fill="F7F7F7"/>
+        <w:spacing w:line="432" w:lineRule="atLeast"/>
+        <w:ind w:left="1200"/>
+        <w:jc w:val="left"/>
+        <w:rPr>
+          <w:rFonts w:ascii="Consolas" w:eastAsia="宋体" w:hAnsi="Consolas" w:cs="Tahoma"/>
+          <w:color w:val="666666"/>
+          <w:kern w:val="0"/>
+          <w:sz w:val="18"/>
+          <w:szCs w:val="18"/>
+        </w:rPr>
+      </w:pPr>
+      <w:r>
+        <w:rPr>
+          <w:rFonts w:ascii="Consolas" w:eastAsia="宋体" w:hAnsi="Consolas" w:cs="Tahoma"/>
+          <w:color w:val="666666"/>
+          <w:kern w:val="0"/>
+          <w:sz w:val="18"/>
+          <w:szCs w:val="18"/>
+        </w:rPr>
+        <w:t>root@hwp7:/storage/sdcard1 # mkdir -p PartitionBackup</w:t>
+      </w:r>
+    </w:p>
+    <w:p>
+      <w:pPr>
+        <w:widowControl/>
+        <w:numPr>
+          <w:ilvl w:val="0"/>
+          <w:numId w:val="2"/>
+        </w:numPr>
+        <w:shd w:val="clear" w:color="auto" w:fill="F7F7F7"/>
+        <w:spacing w:line="432" w:lineRule="atLeast"/>
+        <w:ind w:left="1200"/>
+        <w:jc w:val="left"/>
+        <w:rPr>
+          <w:rFonts w:ascii="Consolas" w:eastAsia="宋体" w:hAnsi="Consolas" w:cs="Tahoma"/>
+          <w:color w:val="666666"/>
+          <w:kern w:val="0"/>
+          <w:sz w:val="18"/>
+          <w:szCs w:val="18"/>
+        </w:rPr>
+      </w:pPr>
+      <w:r>
+        <w:rPr>
+          <w:rFonts w:ascii="Consolas" w:eastAsia="宋体" w:hAnsi="Consolas" w:cs="Tahoma"/>
+          <w:color w:val="666666"/>
+          <w:kern w:val="0"/>
+          <w:sz w:val="18"/>
+          <w:szCs w:val="18"/>
+        </w:rPr>
+        <w:t>root@hwp7:/storage/sdcard1 # cd PartitionBackup</w:t>
+      </w:r>
+    </w:p>
+    <w:p>
+      <w:pPr>
+        <w:widowControl/>
+        <w:numPr>
+          <w:ilvl w:val="0"/>
+          <w:numId w:val="2"/>
+        </w:numPr>
+        <w:shd w:val="clear" w:color="auto" w:fill="F7F7F7"/>
+        <w:spacing w:line="432" w:lineRule="atLeast"/>
+        <w:ind w:left="1200"/>
+        <w:jc w:val="left"/>
+        <w:rPr>
+          <w:rFonts w:ascii="Consolas" w:eastAsia="宋体" w:hAnsi="Consolas" w:cs="Tahoma"/>
+          <w:color w:val="666666"/>
+          <w:kern w:val="0"/>
+          <w:sz w:val="18"/>
+          <w:szCs w:val="18"/>
+        </w:rPr>
+      </w:pPr>
+      <w:r>
+        <w:rPr>
+          <w:rFonts w:ascii="Consolas" w:eastAsia="宋体" w:hAnsi="Consolas" w:cs="Tahoma"/>
+          <w:color w:val="666666"/>
+          <w:kern w:val="0"/>
+          <w:sz w:val="18"/>
+          <w:szCs w:val="18"/>
+        </w:rPr>
+        <w:t>root@hwp7:/storage/sdcard1/PartitionBackup # dd of=nvme \</w:t>
+      </w:r>
+    </w:p>
+    <w:p>
+      <w:pPr>
+        <w:widowControl/>
+        <w:numPr>
+          <w:ilvl w:val="0"/>
+          <w:numId w:val="2"/>
+        </w:numPr>
+        <w:shd w:val="clear" w:color="auto" w:fill="F7F7F7"/>
+        <w:spacing w:line="432" w:lineRule="atLeast"/>
+        <w:ind w:left="1200"/>
+        <w:jc w:val="left"/>
+        <w:rPr>
+          <w:rFonts w:ascii="Consolas" w:eastAsia="宋体" w:hAnsi="Consolas" w:cs="Tahoma"/>
+          <w:color w:val="666666"/>
+          <w:kern w:val="0"/>
+          <w:sz w:val="18"/>
+          <w:szCs w:val="18"/>
+        </w:rPr>
+      </w:pPr>
+      <w:r>
+        <w:rPr>
+          <w:rFonts w:ascii="Consolas" w:eastAsia="宋体" w:hAnsi="Consolas" w:cs="Tahoma"/>
+          <w:color w:val="666666"/>
+          <w:kern w:val="0"/>
+          <w:sz w:val="18"/>
+          <w:szCs w:val="18"/>
+        </w:rPr>
+        <w:t>&gt; if=/dev/block/platform/hi_mci.0/by-name/nvme</w:t>
+      </w:r>
+    </w:p>
+    <w:p>
+      <w:pPr>
+        <w:widowControl/>
+        <w:numPr>
+          <w:ilvl w:val="0"/>
+          <w:numId w:val="2"/>
+        </w:numPr>
+        <w:shd w:val="clear" w:color="auto" w:fill="F7F7F7"/>
+        <w:spacing w:line="432" w:lineRule="atLeast"/>
+        <w:ind w:left="1200"/>
+        <w:jc w:val="left"/>
+        <w:rPr>
+          <w:rFonts w:ascii="Consolas" w:eastAsia="宋体" w:hAnsi="Consolas" w:cs="Tahoma"/>
+          <w:color w:val="666666"/>
+          <w:kern w:val="0"/>
+          <w:sz w:val="18"/>
+          <w:szCs w:val="18"/>
+        </w:rPr>
+      </w:pPr>
+      <w:r>
+        <w:rPr>
+          <w:rFonts w:ascii="Consolas" w:eastAsia="宋体" w:hAnsi="Consolas" w:cs="Tahoma"/>
+          <w:color w:val="666666"/>
+          <w:kern w:val="0"/>
+          <w:sz w:val="18"/>
+          <w:szCs w:val="18"/>
+        </w:rPr>
+        <w:t>8192+0 records in</w:t>
+      </w:r>
+    </w:p>
+    <w:p>
+      <w:pPr>
+        <w:widowControl/>
+        <w:numPr>
+          <w:ilvl w:val="0"/>
+          <w:numId w:val="2"/>
+        </w:numPr>
+        <w:shd w:val="clear" w:color="auto" w:fill="F7F7F7"/>
+        <w:spacing w:line="432" w:lineRule="atLeast"/>
+        <w:ind w:left="1200"/>
+        <w:jc w:val="left"/>
+        <w:rPr>
+          <w:rFonts w:ascii="Consolas" w:eastAsia="宋体" w:hAnsi="Consolas" w:cs="Tahoma"/>
+          <w:color w:val="666666"/>
+          <w:kern w:val="0"/>
+          <w:sz w:val="18"/>
+          <w:szCs w:val="18"/>
+        </w:rPr>
+      </w:pPr>
+      <w:r>
+        <w:rPr>
+          <w:rFonts w:ascii="Consolas" w:eastAsia="宋体" w:hAnsi="Consolas" w:cs="Tahoma"/>
+          <w:color w:val="666666"/>
+          <w:kern w:val="0"/>
+          <w:sz w:val="18"/>
+          <w:szCs w:val="18"/>
+        </w:rPr>
+        <w:t>8192+0 records out</w:t>
+      </w:r>
+    </w:p>
+    <w:p>
+      <w:pPr>
+        <w:widowControl/>
+        <w:numPr>
+          <w:ilvl w:val="0"/>
+          <w:numId w:val="2"/>
+        </w:numPr>
+        <w:shd w:val="clear" w:color="auto" w:fill="F7F7F7"/>
+        <w:spacing w:line="432" w:lineRule="atLeast"/>
+        <w:ind w:left="1200"/>
+        <w:jc w:val="left"/>
+        <w:rPr>
+          <w:rFonts w:ascii="Consolas" w:eastAsia="宋体" w:hAnsi="Consolas" w:cs="Tahoma"/>
+          <w:color w:val="666666"/>
+          <w:kern w:val="0"/>
+          <w:sz w:val="18"/>
+          <w:szCs w:val="18"/>
+        </w:rPr>
+      </w:pPr>
+      <w:r>
+        <w:rPr>
+          <w:rFonts w:ascii="Consolas" w:eastAsia="宋体" w:hAnsi="Consolas" w:cs="Tahoma"/>
+          <w:color w:val="666666"/>
+          <w:kern w:val="0"/>
+          <w:sz w:val="18"/>
+          <w:szCs w:val="18"/>
+        </w:rPr>
+        <w:t>4194304 bytes transferred in 0.916 secs (4578934 bytes/sec)</w:t>
+      </w:r>
+    </w:p>
+    <w:p>
+      <w:pPr>
+        <w:widowControl/>
+        <w:numPr>
+          <w:ilvl w:val="0"/>
+          <w:numId w:val="2"/>
+        </w:numPr>
+        <w:shd w:val="clear" w:color="auto" w:fill="F7F7F7"/>
+        <w:spacing w:line="432" w:lineRule="atLeast"/>
+        <w:ind w:left="1200"/>
+        <w:jc w:val="left"/>
+        <w:rPr>
+          <w:rFonts w:ascii="Consolas" w:eastAsia="宋体" w:hAnsi="Consolas" w:cs="Tahoma"/>
+          <w:color w:val="666666"/>
+          <w:kern w:val="0"/>
+          <w:sz w:val="18"/>
+          <w:szCs w:val="18"/>
+        </w:rPr>
+      </w:pPr>
+      <w:r>
+        <w:rPr>
+          <w:rFonts w:ascii="Consolas" w:eastAsia="宋体" w:hAnsi="Consolas" w:cs="Tahoma"/>
+          <w:color w:val="666666"/>
+          <w:kern w:val="0"/>
+          <w:sz w:val="18"/>
+          <w:szCs w:val="18"/>
+        </w:rPr>
+        <w:lastRenderedPageBreak/>
+        <w:t>root@hwp7:/storage/sdcard1/PartitionBackup # dd of=oeminfo \</w:t>
+      </w:r>
+    </w:p>
+    <w:p>
+      <w:pPr>
+        <w:widowControl/>
+        <w:numPr>
+          <w:ilvl w:val="0"/>
+          <w:numId w:val="2"/>
+        </w:numPr>
+        <w:shd w:val="clear" w:color="auto" w:fill="F7F7F7"/>
+        <w:spacing w:line="432" w:lineRule="atLeast"/>
+        <w:ind w:left="1200"/>
+        <w:jc w:val="left"/>
+        <w:rPr>
+          <w:rFonts w:ascii="Consolas" w:eastAsia="宋体" w:hAnsi="Consolas" w:cs="Tahoma"/>
+          <w:color w:val="666666"/>
+          <w:kern w:val="0"/>
+          <w:sz w:val="18"/>
+          <w:szCs w:val="18"/>
+        </w:rPr>
+      </w:pPr>
+      <w:r>
+        <w:rPr>
+          <w:rFonts w:ascii="Consolas" w:eastAsia="宋体" w:hAnsi="Consolas" w:cs="Tahoma"/>
+          <w:color w:val="666666"/>
+          <w:kern w:val="0"/>
+          <w:sz w:val="18"/>
+          <w:szCs w:val="18"/>
+        </w:rPr>
+        <w:t>&gt; if=/dev/block/platform/hi_mci.0/by-name/oeminfo</w:t>
+      </w:r>
+    </w:p>
+    <w:p>
+      <w:pPr>
+        <w:widowControl/>
+        <w:numPr>
+          <w:ilvl w:val="0"/>
+          <w:numId w:val="2"/>
+        </w:numPr>
+        <w:shd w:val="clear" w:color="auto" w:fill="F7F7F7"/>
+        <w:spacing w:line="432" w:lineRule="atLeast"/>
+        <w:ind w:left="1200"/>
+        <w:jc w:val="left"/>
+        <w:rPr>
+          <w:rFonts w:ascii="Consolas" w:eastAsia="宋体" w:hAnsi="Consolas" w:cs="Tahoma"/>
+          <w:color w:val="666666"/>
+          <w:kern w:val="0"/>
+          <w:sz w:val="18"/>
+          <w:szCs w:val="18"/>
+        </w:rPr>
+      </w:pPr>
+      <w:r>
+        <w:rPr>
+          <w:rFonts w:ascii="Consolas" w:eastAsia="宋体" w:hAnsi="Consolas" w:cs="Tahoma"/>
+          <w:color w:val="666666"/>
+          <w:kern w:val="0"/>
+          <w:sz w:val="18"/>
+          <w:szCs w:val="18"/>
+        </w:rPr>
+        <w:t>65536+0 records in</w:t>
+      </w:r>
+    </w:p>
+    <w:p>
+      <w:pPr>
+        <w:widowControl/>
+        <w:numPr>
+          <w:ilvl w:val="0"/>
+          <w:numId w:val="2"/>
+        </w:numPr>
+        <w:shd w:val="clear" w:color="auto" w:fill="F7F7F7"/>
+        <w:spacing w:line="432" w:lineRule="atLeast"/>
+        <w:ind w:left="1200"/>
+        <w:jc w:val="left"/>
+        <w:rPr>
+          <w:rFonts w:ascii="Consolas" w:eastAsia="宋体" w:hAnsi="Consolas" w:cs="Tahoma"/>
+          <w:color w:val="666666"/>
+          <w:kern w:val="0"/>
+          <w:sz w:val="18"/>
+          <w:szCs w:val="18"/>
+        </w:rPr>
+      </w:pPr>
+      <w:r>
+        <w:rPr>
+          <w:rFonts w:ascii="Consolas" w:eastAsia="宋体" w:hAnsi="Consolas" w:cs="Tahoma"/>
+          <w:color w:val="666666"/>
+          <w:kern w:val="0"/>
+          <w:sz w:val="18"/>
+          <w:szCs w:val="18"/>
+        </w:rPr>
+        <w:t>65536+0 records out</w:t>
+      </w:r>
+    </w:p>
+    <w:p>
+      <w:pPr>
+        <w:widowControl/>
+        <w:numPr>
+          <w:ilvl w:val="0"/>
+          <w:numId w:val="2"/>
+        </w:numPr>
+        <w:shd w:val="clear" w:color="auto" w:fill="F7F7F7"/>
+        <w:spacing w:line="432" w:lineRule="atLeast"/>
+        <w:ind w:left="1200"/>
+        <w:jc w:val="left"/>
+        <w:rPr>
+          <w:rFonts w:ascii="Consolas" w:eastAsia="宋体" w:hAnsi="Consolas" w:cs="Tahoma"/>
+          <w:color w:val="666666"/>
+          <w:kern w:val="0"/>
+          <w:sz w:val="18"/>
+          <w:szCs w:val="18"/>
+        </w:rPr>
+      </w:pPr>
+      <w:r>
+        <w:rPr>
+          <w:rFonts w:ascii="Consolas" w:eastAsia="宋体" w:hAnsi="Consolas" w:cs="Tahoma"/>
+          <w:color w:val="666666"/>
+          <w:kern w:val="0"/>
+          <w:sz w:val="18"/>
+          <w:szCs w:val="18"/>
+        </w:rPr>
+        <w:t>33554432 bytes transferred in 8.768 secs (3826919 bytes/sec)</w:t>
+      </w:r>
+    </w:p>
+    <w:p>
+      <w:pPr>
+        <w:widowControl/>
+        <w:numPr>
+          <w:ilvl w:val="0"/>
+          <w:numId w:val="2"/>
+        </w:numPr>
+        <w:shd w:val="clear" w:color="auto" w:fill="F7F7F7"/>
+        <w:spacing w:line="432" w:lineRule="atLeast"/>
+        <w:ind w:left="1200"/>
+        <w:jc w:val="left"/>
+        <w:rPr>
+          <w:rFonts w:ascii="Consolas" w:eastAsia="宋体" w:hAnsi="Consolas" w:cs="Tahoma"/>
+          <w:color w:val="666666"/>
+          <w:kern w:val="0"/>
+          <w:sz w:val="18"/>
+          <w:szCs w:val="18"/>
+        </w:rPr>
+      </w:pPr>
+      <w:r>
+        <w:rPr>
+          <w:rFonts w:ascii="Consolas" w:eastAsia="宋体" w:hAnsi="Consolas" w:cs="Tahoma"/>
+          <w:color w:val="666666"/>
+          <w:kern w:val="0"/>
+          <w:sz w:val="18"/>
+          <w:szCs w:val="18"/>
+        </w:rPr>
+        <w:t>root@hwp7:/storage/sdcard1/PartitionBackup # dd of=recovery \</w:t>
+      </w:r>
+    </w:p>
+    <w:p>
+      <w:pPr>
+        <w:widowControl/>
+        <w:numPr>
+          <w:ilvl w:val="0"/>
+          <w:numId w:val="2"/>
+        </w:numPr>
+        <w:shd w:val="clear" w:color="auto" w:fill="F7F7F7"/>
+        <w:spacing w:line="432" w:lineRule="atLeast"/>
+        <w:ind w:left="1200"/>
+        <w:jc w:val="left"/>
+        <w:rPr>
+          <w:rFonts w:ascii="Consolas" w:eastAsia="宋体" w:hAnsi="Consolas" w:cs="Tahoma"/>
+          <w:color w:val="666666"/>
+          <w:kern w:val="0"/>
+          <w:sz w:val="18"/>
+          <w:szCs w:val="18"/>
+        </w:rPr>
+      </w:pPr>
+      <w:r>
+        <w:rPr>
+          <w:rFonts w:ascii="Consolas" w:eastAsia="宋体" w:hAnsi="Consolas" w:cs="Tahoma"/>
+          <w:color w:val="666666"/>
+          <w:kern w:val="0"/>
+          <w:sz w:val="18"/>
+          <w:szCs w:val="18"/>
+        </w:rPr>
+        <w:t>&gt; if=/dev/block/platform/hi_mci.0/by-name/recovery</w:t>
+      </w:r>
+    </w:p>
+    <w:p>
+      <w:pPr>
+        <w:widowControl/>
+        <w:numPr>
+          <w:ilvl w:val="0"/>
+          <w:numId w:val="2"/>
+        </w:numPr>
+        <w:shd w:val="clear" w:color="auto" w:fill="F7F7F7"/>
+        <w:spacing w:line="432" w:lineRule="atLeast"/>
+        <w:ind w:left="1200"/>
+        <w:jc w:val="left"/>
+        <w:rPr>
+          <w:rFonts w:ascii="Consolas" w:eastAsia="宋体" w:hAnsi="Consolas" w:cs="Tahoma"/>
+          <w:color w:val="666666"/>
+          <w:kern w:val="0"/>
+          <w:sz w:val="18"/>
+          <w:szCs w:val="18"/>
+        </w:rPr>
+      </w:pPr>
+      <w:r>
+        <w:rPr>
+          <w:rFonts w:ascii="Consolas" w:eastAsia="宋体" w:hAnsi="Consolas" w:cs="Tahoma"/>
+          <w:color w:val="666666"/>
+          <w:kern w:val="0"/>
+          <w:sz w:val="18"/>
+          <w:szCs w:val="18"/>
+        </w:rPr>
+        <w:t>32768+0 records in</w:t>
+      </w:r>
+    </w:p>
+    <w:p>
+      <w:pPr>
+        <w:widowControl/>
+        <w:numPr>
+          <w:ilvl w:val="0"/>
+          <w:numId w:val="2"/>
+        </w:numPr>
+        <w:shd w:val="clear" w:color="auto" w:fill="F7F7F7"/>
+        <w:spacing w:line="432" w:lineRule="atLeast"/>
+        <w:ind w:left="1200"/>
+        <w:jc w:val="left"/>
+        <w:rPr>
+          <w:rFonts w:ascii="Consolas" w:eastAsia="宋体" w:hAnsi="Consolas" w:cs="Tahoma"/>
+          <w:color w:val="666666"/>
+          <w:kern w:val="0"/>
+          <w:sz w:val="18"/>
+          <w:szCs w:val="18"/>
+        </w:rPr>
+      </w:pPr>
+      <w:r>
+        <w:rPr>
+          <w:rFonts w:ascii="Consolas" w:eastAsia="宋体" w:hAnsi="Consolas" w:cs="Tahoma"/>
+          <w:color w:val="666666"/>
+          <w:kern w:val="0"/>
+          <w:sz w:val="18"/>
+          <w:szCs w:val="18"/>
+        </w:rPr>
+        <w:t>32768+0 records out</w:t>
+      </w:r>
+    </w:p>
+    <w:p>
+      <w:pPr>
+        <w:widowControl/>
+        <w:numPr>
+          <w:ilvl w:val="0"/>
+          <w:numId w:val="2"/>
+        </w:numPr>
+        <w:shd w:val="clear" w:color="auto" w:fill="F7F7F7"/>
+        <w:spacing w:line="432" w:lineRule="atLeast"/>
+        <w:ind w:left="1200"/>
+        <w:jc w:val="left"/>
+        <w:rPr>
+          <w:rFonts w:ascii="Consolas" w:eastAsia="宋体" w:hAnsi="Consolas" w:cs="Tahoma"/>
+          <w:color w:val="666666"/>
+          <w:kern w:val="0"/>
+          <w:sz w:val="18"/>
+          <w:szCs w:val="18"/>
+        </w:rPr>
+      </w:pPr>
+      <w:r>
+        <w:rPr>
+          <w:rFonts w:ascii="Consolas" w:eastAsia="宋体" w:hAnsi="Consolas" w:cs="Tahoma"/>
+          <w:color w:val="666666"/>
+          <w:kern w:val="0"/>
+          <w:sz w:val="18"/>
+          <w:szCs w:val="18"/>
+        </w:rPr>
+        <w:t>16777216 bytes transferred in 4.419 secs (3796609 bytes/sec)</w:t>
+      </w:r>
+    </w:p>
+    <w:p>
+      <w:pPr>
+        <w:widowControl/>
+        <w:numPr>
+          <w:ilvl w:val="0"/>
+          <w:numId w:val="2"/>
+        </w:numPr>
+        <w:shd w:val="clear" w:color="auto" w:fill="F7F7F7"/>
+        <w:spacing w:line="432" w:lineRule="atLeast"/>
+        <w:ind w:left="1200"/>
+        <w:jc w:val="left"/>
+        <w:rPr>
+          <w:rFonts w:ascii="Consolas" w:eastAsia="宋体" w:hAnsi="Consolas" w:cs="Tahoma"/>
+          <w:color w:val="666666"/>
+          <w:kern w:val="0"/>
+          <w:sz w:val="18"/>
+          <w:szCs w:val="18"/>
+        </w:rPr>
+      </w:pPr>
+      <w:r>
+        <w:rPr>
+          <w:rFonts w:ascii="Consolas" w:eastAsia="宋体" w:hAnsi="Consolas" w:cs="Tahoma"/>
+          <w:color w:val="666666"/>
+          <w:kern w:val="0"/>
+          <w:sz w:val="18"/>
+          <w:szCs w:val="18"/>
+        </w:rPr>
+        <w:t>root@hwp7:/storage/sdcard1/PartitionBackup # strings nvme | grep WVDEVID -B 1  </w:t>
+      </w:r>
+    </w:p>
+    <w:p>
+      <w:pPr>
+        <w:widowControl/>
+        <w:numPr>
+          <w:ilvl w:val="0"/>
+          <w:numId w:val="2"/>
+        </w:numPr>
+        <w:shd w:val="clear" w:color="auto" w:fill="F7F7F7"/>
+        <w:spacing w:line="432" w:lineRule="atLeast"/>
+        <w:ind w:left="1200"/>
+        <w:jc w:val="left"/>
+        <w:rPr>
+          <w:rFonts w:ascii="Consolas" w:eastAsia="宋体" w:hAnsi="Consolas" w:cs="Tahoma"/>
+          <w:color w:val="666666"/>
+          <w:kern w:val="0"/>
+          <w:sz w:val="18"/>
+          <w:szCs w:val="18"/>
+        </w:rPr>
+      </w:pPr>
+      <w:r>
+        <w:rPr>
+          <w:rFonts w:ascii="Consolas" w:eastAsia="宋体" w:hAnsi="Consolas" w:cs="Tahoma"/>
+          <w:color w:val="666666"/>
+          <w:kern w:val="0"/>
+          <w:sz w:val="18"/>
+          <w:szCs w:val="18"/>
+        </w:rPr>
+        <w:t>&lt;font color="#ff0000"&gt;1234567890123456&lt;/font&gt;</w:t>
+      </w:r>
+    </w:p>
+    <w:p>
+      <w:pPr>
+        <w:widowControl/>
+        <w:shd w:val="clear" w:color="auto" w:fill="F7F7F7"/>
+        <w:jc w:val="left"/>
+        <w:rPr>
+          <w:rFonts w:ascii="Tahoma" w:eastAsia="宋体" w:hAnsi="Tahoma" w:cs="Tahoma"/>
+          <w:color w:val="666666"/>
+          <w:kern w:val="0"/>
+          <w:szCs w:val="21"/>
+        </w:rPr>
+      </w:pPr>
+      <w:r>
+        <w:rPr>
+          <w:rFonts w:ascii="Tahoma" w:eastAsia="宋体" w:hAnsi="Tahoma" w:cs="Tahoma"/>
+          <w:color w:val="666666"/>
+          <w:kern w:val="0"/>
+          <w:sz w:val="18"/>
+          <w:szCs w:val="18"/>
+        </w:rPr>
+        <w:t>复制代码</w:t>
+      </w:r>
+    </w:p>
+    <w:p>
+      <w:pPr>
+        <w:widowControl/>
+        <w:jc w:val="left"/>
+        <w:rPr>
+          <w:rFonts w:ascii="宋体" w:eastAsia="宋体" w:hAnsi="宋体" w:cs="宋体"/>
+          <w:kern w:val="0"/>
+          <w:sz w:val="24"/>
+          <w:szCs w:val="24"/>
+        </w:rPr>
+      </w:pPr>
+      <w:r>
+        <w:rPr>
+          <w:rFonts w:ascii="Tahoma" w:eastAsia="宋体" w:hAnsi="Tahoma" w:cs="Tahoma"/>
+          <w:color w:val="444444"/>
+          <w:kern w:val="0"/>
+          <w:szCs w:val="21"/>
+          <w:shd w:val="clear" w:color="auto" w:fill="FFFFFF"/>
+        </w:rPr>
+        <w:t>这里得到的</w:t>
+      </w:r>
+      <w:r>
+        <w:rPr>
+          <w:rFonts w:ascii="Tahoma" w:eastAsia="宋体" w:hAnsi="Tahoma" w:cs="Tahoma"/>
+          <w:color w:val="444444"/>
+          <w:kern w:val="0"/>
+          <w:szCs w:val="21"/>
+          <w:shd w:val="clear" w:color="auto" w:fill="FFFFFF"/>
+        </w:rPr>
+        <w:t>16</w:t>
+      </w:r>
+      <w:r>
+        <w:rPr>
+          <w:rFonts w:ascii="Tahoma" w:eastAsia="宋体" w:hAnsi="Tahoma" w:cs="Tahoma"/>
+          <w:color w:val="444444"/>
+          <w:kern w:val="0"/>
+          <w:szCs w:val="21"/>
+          <w:shd w:val="clear" w:color="auto" w:fill="FFFFFF"/>
+        </w:rPr>
+        <w:t>位红色数字就是</w:t>
+      </w:r>
+      <w:r>
+        <w:rPr>
+          <w:rFonts w:ascii="Tahoma" w:eastAsia="宋体" w:hAnsi="Tahoma" w:cs="Tahoma"/>
+          <w:color w:val="444444"/>
+          <w:kern w:val="0"/>
+          <w:szCs w:val="21"/>
+          <w:shd w:val="clear" w:color="auto" w:fill="F7F7F7"/>
+        </w:rPr>
+        <w:t>解锁码，可直接用于</w:t>
+      </w:r>
+      <w:r>
+        <w:rPr>
+          <w:rFonts w:ascii="Tahoma" w:eastAsia="宋体" w:hAnsi="Tahoma" w:cs="Tahoma"/>
+          <w:color w:val="444444"/>
+          <w:kern w:val="0"/>
+          <w:szCs w:val="21"/>
+          <w:shd w:val="clear" w:color="auto" w:fill="F7F7F7"/>
+        </w:rPr>
+        <w:t>bootloader</w:t>
+      </w:r>
+      <w:r>
+        <w:rPr>
+          <w:rFonts w:ascii="Tahoma" w:eastAsia="宋体" w:hAnsi="Tahoma" w:cs="Tahoma"/>
+          <w:color w:val="444444"/>
+          <w:kern w:val="0"/>
+          <w:szCs w:val="21"/>
+          <w:shd w:val="clear" w:color="auto" w:fill="F7F7F7"/>
+        </w:rPr>
+        <w:t>的解锁</w:t>
+      </w:r>
+      <w:r>
+        <w:rPr>
+          <w:rFonts w:ascii="Tahoma" w:eastAsia="宋体" w:hAnsi="Tahoma" w:cs="Tahoma"/>
+          <w:color w:val="444444"/>
+          <w:kern w:val="0"/>
+          <w:szCs w:val="21"/>
+        </w:rPr>
+        <w:br/>
+      </w:r>
+      <w:r>
+        <w:rPr>
+          <w:rFonts w:ascii="Tahoma" w:eastAsia="宋体" w:hAnsi="Tahoma" w:cs="Tahoma"/>
+          <w:color w:val="444444"/>
+          <w:kern w:val="0"/>
+          <w:szCs w:val="21"/>
+          <w:shd w:val="clear" w:color="auto" w:fill="FFFFFF"/>
+        </w:rPr>
+        <w:t>上面还在</w:t>
+      </w:r>
+      <w:r>
+        <w:rPr>
+          <w:rFonts w:ascii="Tahoma" w:eastAsia="宋体" w:hAnsi="Tahoma" w:cs="Tahoma"/>
+          <w:color w:val="444444"/>
+          <w:kern w:val="0"/>
+          <w:szCs w:val="21"/>
+          <w:shd w:val="clear" w:color="auto" w:fill="F7F7F7"/>
+        </w:rPr>
+        <w:t>/storage/sdcard1/PartitionBackup</w:t>
+      </w:r>
+      <w:r>
+        <w:rPr>
+          <w:rFonts w:ascii="Tahoma" w:eastAsia="宋体" w:hAnsi="Tahoma" w:cs="Tahoma"/>
+          <w:color w:val="444444"/>
+          <w:kern w:val="0"/>
+          <w:szCs w:val="21"/>
+          <w:shd w:val="clear" w:color="auto" w:fill="F7F7F7"/>
+        </w:rPr>
+        <w:t>目录下面得到三个文件：</w:t>
+      </w:r>
+      <w:r>
+        <w:rPr>
+          <w:rFonts w:ascii="Tahoma" w:eastAsia="宋体" w:hAnsi="Tahoma" w:cs="Tahoma"/>
+          <w:color w:val="444444"/>
+          <w:kern w:val="0"/>
+          <w:szCs w:val="21"/>
+          <w:shd w:val="clear" w:color="auto" w:fill="F7F7F7"/>
+        </w:rPr>
+        <w:t>nvme oeminfo recovery</w:t>
+      </w:r>
+      <w:r>
+        <w:rPr>
+          <w:rFonts w:ascii="Tahoma" w:eastAsia="宋体" w:hAnsi="Tahoma" w:cs="Tahoma"/>
+          <w:color w:val="444444"/>
+          <w:kern w:val="0"/>
+          <w:szCs w:val="21"/>
+        </w:rPr>
+        <w:br/>
+      </w:r>
+      <w:r>
+        <w:rPr>
+          <w:rFonts w:ascii="Tahoma" w:eastAsia="宋体" w:hAnsi="Tahoma" w:cs="Tahoma"/>
+          <w:color w:val="444444"/>
+          <w:kern w:val="0"/>
+          <w:szCs w:val="21"/>
+          <w:shd w:val="clear" w:color="auto" w:fill="FFFFFF"/>
+        </w:rPr>
+        <w:t>这三个文件一定要保存好，当需要将</w:t>
+      </w:r>
+      <w:r>
+        <w:rPr>
+          <w:rFonts w:ascii="Tahoma" w:eastAsia="宋体" w:hAnsi="Tahoma" w:cs="Tahoma"/>
+          <w:color w:val="444444"/>
+          <w:kern w:val="0"/>
+          <w:szCs w:val="21"/>
+          <w:shd w:val="clear" w:color="auto" w:fill="FFFFFF"/>
+        </w:rPr>
+        <w:t>bootloader</w:t>
+      </w:r>
+      <w:r>
+        <w:rPr>
+          <w:rFonts w:ascii="Tahoma" w:eastAsia="宋体" w:hAnsi="Tahoma" w:cs="Tahoma"/>
+          <w:color w:val="444444"/>
+          <w:kern w:val="0"/>
+          <w:szCs w:val="21"/>
+          <w:shd w:val="clear" w:color="auto" w:fill="FFFFFF"/>
+        </w:rPr>
+        <w:t>恢复成</w:t>
+      </w:r>
+      <w:r>
+        <w:rPr>
+          <w:rFonts w:ascii="Tahoma" w:eastAsia="宋体" w:hAnsi="Tahoma" w:cs="Tahoma"/>
+          <w:color w:val="444444"/>
+          <w:kern w:val="0"/>
+          <w:szCs w:val="21"/>
+          <w:shd w:val="clear" w:color="auto" w:fill="FFFFFF"/>
+        </w:rPr>
+        <w:t>unlocked</w:t>
+      </w:r>
+      <w:r>
+        <w:rPr>
+          <w:rFonts w:ascii="Tahoma" w:eastAsia="宋体" w:hAnsi="Tahoma" w:cs="Tahoma"/>
+          <w:color w:val="444444"/>
+          <w:kern w:val="0"/>
+          <w:szCs w:val="21"/>
+          <w:shd w:val="clear" w:color="auto" w:fill="FFFFFF"/>
+        </w:rPr>
+        <w:t>状态时，只需运行如下命令</w:t>
+      </w:r>
+    </w:p>
+    <w:p>
+      <w:pPr>
+        <w:widowControl/>
+        <w:numPr>
+          <w:ilvl w:val="0"/>
+          <w:numId w:val="3"/>
+        </w:numPr>
+        <w:shd w:val="clear" w:color="auto" w:fill="F7F7F7"/>
+        <w:spacing w:line="432" w:lineRule="atLeast"/>
+        <w:ind w:left="1200"/>
+        <w:jc w:val="left"/>
+        <w:rPr>
+          <w:rFonts w:ascii="Consolas" w:eastAsia="宋体" w:hAnsi="Consolas" w:cs="Tahoma"/>
+          <w:color w:val="666666"/>
+          <w:kern w:val="0"/>
+          <w:sz w:val="18"/>
+          <w:szCs w:val="18"/>
+        </w:rPr>
+      </w:pPr>
+      <w:r>
+        <w:rPr>
+          <w:rFonts w:ascii="Consolas" w:eastAsia="宋体" w:hAnsi="Consolas" w:cs="Tahoma"/>
+          <w:color w:val="666666"/>
+          <w:kern w:val="0"/>
+          <w:sz w:val="18"/>
+          <w:szCs w:val="18"/>
+        </w:rPr>
+        <w:t>root@hwp7:/ # cd /storage/sdcard1/PartitionBackup</w:t>
+      </w:r>
+    </w:p>
+    <w:p>
+      <w:pPr>
+        <w:widowControl/>
+        <w:numPr>
+          <w:ilvl w:val="0"/>
+          <w:numId w:val="3"/>
+        </w:numPr>
+        <w:shd w:val="clear" w:color="auto" w:fill="F7F7F7"/>
+        <w:spacing w:line="432" w:lineRule="atLeast"/>
+        <w:ind w:left="1200"/>
+        <w:jc w:val="left"/>
+        <w:rPr>
+          <w:rFonts w:ascii="Consolas" w:eastAsia="宋体" w:hAnsi="Consolas" w:cs="Tahoma"/>
+          <w:color w:val="666666"/>
+          <w:kern w:val="0"/>
+          <w:sz w:val="18"/>
+          <w:szCs w:val="18"/>
+        </w:rPr>
+      </w:pPr>
+      <w:r>
+        <w:rPr>
+          <w:rFonts w:ascii="Consolas" w:eastAsia="宋体" w:hAnsi="Consolas" w:cs="Tahoma"/>
+          <w:color w:val="666666"/>
+          <w:kern w:val="0"/>
+          <w:sz w:val="18"/>
+          <w:szCs w:val="18"/>
+        </w:rPr>
+        <w:t>root@hwp7:/storage/sdcard1/PartitionBackup # dd if=nvme of=/dev/block/platform/hi_mci.0/by-name/nvme</w:t>
+      </w:r>
+    </w:p>
+    <w:p>
+      <w:pPr>
+        <w:widowControl/>
+        <w:numPr>
+          <w:ilvl w:val="0"/>
+          <w:numId w:val="3"/>
+        </w:numPr>
+        <w:shd w:val="clear" w:color="auto" w:fill="F7F7F7"/>
+        <w:spacing w:line="432" w:lineRule="atLeast"/>
+        <w:ind w:left="1200"/>
+        <w:jc w:val="left"/>
+        <w:rPr>
+          <w:rFonts w:ascii="Consolas" w:eastAsia="宋体" w:hAnsi="Consolas" w:cs="Tahoma"/>
+          <w:color w:val="666666"/>
+          <w:kern w:val="0"/>
+          <w:sz w:val="18"/>
+          <w:szCs w:val="18"/>
+        </w:rPr>
+      </w:pPr>
+      <w:r>
+        <w:rPr>
+          <w:rFonts w:ascii="Consolas" w:eastAsia="宋体" w:hAnsi="Consolas" w:cs="Tahoma"/>
+          <w:color w:val="666666"/>
+          <w:kern w:val="0"/>
+          <w:sz w:val="18"/>
+          <w:szCs w:val="18"/>
+        </w:rPr>
+        <w:t>root@hwp7:/storage/sdcard1/PartitionBackup # dd if=oeminfo of=/dev/block/platform/hi_mci.0/by-name/oeminfo</w:t>
+      </w:r>
+    </w:p>
+    <w:p>
+      <w:pPr>
+        <w:widowControl/>
+        <w:numPr>
+          <w:ilvl w:val="0"/>
+          <w:numId w:val="3"/>
+        </w:numPr>
+        <w:shd w:val="clear" w:color="auto" w:fill="F7F7F7"/>
+        <w:spacing w:line="432" w:lineRule="atLeast"/>
+        <w:ind w:left="1200"/>
+        <w:jc w:val="left"/>
+        <w:rPr>
+          <w:rFonts w:ascii="Consolas" w:eastAsia="宋体" w:hAnsi="Consolas" w:cs="Tahoma"/>
+          <w:color w:val="666666"/>
+          <w:kern w:val="0"/>
+          <w:sz w:val="18"/>
+          <w:szCs w:val="18"/>
+        </w:rPr>
+      </w:pPr>
+    </w:p>
+    <w:p>
+      <w:pPr>
+        <w:widowControl/>
+        <w:shd w:val="clear" w:color="auto" w:fill="F7F7F7"/>
+        <w:jc w:val="left"/>
+        <w:rPr>
+          <w:rFonts w:ascii="Tahoma" w:eastAsia="宋体" w:hAnsi="Tahoma" w:cs="Tahoma"/>
+          <w:color w:val="666666"/>
+          <w:kern w:val="0"/>
+          <w:szCs w:val="21"/>
+        </w:rPr>
+      </w:pPr>
+      <w:r>
+        <w:rPr>
+          <w:rFonts w:ascii="Tahoma" w:eastAsia="宋体" w:hAnsi="Tahoma" w:cs="Tahoma"/>
+          <w:color w:val="666666"/>
+          <w:kern w:val="0"/>
+          <w:sz w:val="18"/>
+          <w:szCs w:val="18"/>
+        </w:rPr>
+        <w:t>复制代码</w:t>
+      </w:r>
+    </w:p>
+    <w:p>
+      <w:pPr>
+        <w:widowControl/>
+        <w:jc w:val="left"/>
+        <w:rPr>
+          <w:rFonts w:ascii="宋体" w:eastAsia="宋体" w:hAnsi="宋体" w:cs="宋体"/>
+          <w:kern w:val="0"/>
+          <w:sz w:val="24"/>
+          <w:szCs w:val="24"/>
+        </w:rPr>
+      </w:pPr>
+      <w:r>
+        <w:rPr>
+          <w:rFonts w:ascii="Tahoma" w:eastAsia="宋体" w:hAnsi="Tahoma" w:cs="Tahoma"/>
+          <w:color w:val="444444"/>
+          <w:kern w:val="0"/>
+          <w:szCs w:val="21"/>
+          <w:shd w:val="clear" w:color="auto" w:fill="FFFFFF"/>
+        </w:rPr>
+        <w:t>再重启到</w:t>
+      </w:r>
+      <w:r>
+        <w:rPr>
+          <w:rFonts w:ascii="Tahoma" w:eastAsia="宋体" w:hAnsi="Tahoma" w:cs="Tahoma"/>
+          <w:color w:val="444444"/>
+          <w:kern w:val="0"/>
+          <w:szCs w:val="21"/>
+          <w:shd w:val="clear" w:color="auto" w:fill="FFFFFF"/>
+        </w:rPr>
+        <w:t>bootloader</w:t>
+      </w:r>
+      <w:r>
+        <w:rPr>
+          <w:rFonts w:ascii="Tahoma" w:eastAsia="宋体" w:hAnsi="Tahoma" w:cs="Tahoma"/>
+          <w:color w:val="444444"/>
+          <w:kern w:val="0"/>
+          <w:szCs w:val="21"/>
+          <w:shd w:val="clear" w:color="auto" w:fill="FFFFFF"/>
+        </w:rPr>
+        <w:t>，就可以看到是</w:t>
+      </w:r>
+      <w:r>
+        <w:rPr>
+          <w:rFonts w:ascii="Tahoma" w:eastAsia="宋体" w:hAnsi="Tahoma" w:cs="Tahoma"/>
+          <w:color w:val="444444"/>
+          <w:kern w:val="0"/>
+          <w:szCs w:val="21"/>
+          <w:shd w:val="clear" w:color="auto" w:fill="FFFFFF"/>
+        </w:rPr>
+        <w:t>unlocked</w:t>
+      </w:r>
+      <w:r>
+        <w:rPr>
+          <w:rFonts w:ascii="Tahoma" w:eastAsia="宋体" w:hAnsi="Tahoma" w:cs="Tahoma"/>
+          <w:color w:val="444444"/>
+          <w:kern w:val="0"/>
+          <w:szCs w:val="21"/>
+          <w:shd w:val="clear" w:color="auto" w:fill="FFFFFF"/>
+        </w:rPr>
+        <w:t>状态了</w:t>
+      </w:r>
+      <w:r>
+        <w:rPr>
+          <w:rFonts w:ascii="Tahoma" w:eastAsia="宋体" w:hAnsi="Tahoma" w:cs="Tahoma"/>
+          <w:color w:val="444444"/>
+          <w:kern w:val="0"/>
+          <w:szCs w:val="21"/>
+        </w:rPr>
+        <w:br/>
+      </w:r>
+      <w:r>
+        <w:rPr>
+          <w:rFonts w:ascii="Tahoma" w:eastAsia="宋体" w:hAnsi="Tahoma" w:cs="Tahoma"/>
+          <w:color w:val="444444"/>
+          <w:kern w:val="0"/>
+          <w:szCs w:val="21"/>
+          <w:shd w:val="clear" w:color="auto" w:fill="FFFFFF"/>
+        </w:rPr>
+        <w:t>注：</w:t>
+      </w:r>
+      <w:r>
+        <w:rPr>
+          <w:rFonts w:ascii="Tahoma" w:eastAsia="宋体" w:hAnsi="Tahoma" w:cs="Tahoma"/>
+          <w:color w:val="444444"/>
+          <w:kern w:val="0"/>
+          <w:szCs w:val="21"/>
+          <w:shd w:val="clear" w:color="auto" w:fill="FFFFFF"/>
+        </w:rPr>
+        <w:t>bootloader</w:t>
+      </w:r>
+      <w:r>
+        <w:rPr>
+          <w:rFonts w:ascii="Tahoma" w:eastAsia="宋体" w:hAnsi="Tahoma" w:cs="Tahoma"/>
+          <w:color w:val="444444"/>
+          <w:kern w:val="0"/>
+          <w:szCs w:val="21"/>
+          <w:shd w:val="clear" w:color="auto" w:fill="FFFFFF"/>
+        </w:rPr>
+        <w:t>恢复成</w:t>
+      </w:r>
+      <w:r>
+        <w:rPr>
+          <w:rFonts w:ascii="Tahoma" w:eastAsia="宋体" w:hAnsi="Tahoma" w:cs="Tahoma"/>
+          <w:color w:val="444444"/>
+          <w:kern w:val="0"/>
+          <w:szCs w:val="21"/>
+          <w:shd w:val="clear" w:color="auto" w:fill="FFFFFF"/>
+        </w:rPr>
+        <w:t>unlocked</w:t>
+      </w:r>
+      <w:r>
+        <w:rPr>
+          <w:rFonts w:ascii="Tahoma" w:eastAsia="宋体" w:hAnsi="Tahoma" w:cs="Tahoma"/>
+          <w:color w:val="444444"/>
+          <w:kern w:val="0"/>
+          <w:szCs w:val="21"/>
+          <w:shd w:val="clear" w:color="auto" w:fill="FFFFFF"/>
+        </w:rPr>
+        <w:t>状态后，第三方</w:t>
+      </w:r>
+      <w:r>
+        <w:rPr>
+          <w:rFonts w:ascii="Tahoma" w:eastAsia="宋体" w:hAnsi="Tahoma" w:cs="Tahoma"/>
+          <w:color w:val="444444"/>
+          <w:kern w:val="0"/>
+          <w:szCs w:val="21"/>
+          <w:shd w:val="clear" w:color="auto" w:fill="FFFFFF"/>
+        </w:rPr>
+        <w:t>recovery</w:t>
+      </w:r>
+      <w:r>
+        <w:rPr>
+          <w:rFonts w:ascii="Tahoma" w:eastAsia="宋体" w:hAnsi="Tahoma" w:cs="Tahoma"/>
+          <w:color w:val="444444"/>
+          <w:kern w:val="0"/>
+          <w:szCs w:val="21"/>
+          <w:shd w:val="clear" w:color="auto" w:fill="FFFFFF"/>
+        </w:rPr>
+        <w:t>、第三方</w:t>
+      </w:r>
+      <w:r>
+        <w:rPr>
+          <w:rFonts w:ascii="Tahoma" w:eastAsia="宋体" w:hAnsi="Tahoma" w:cs="Tahoma"/>
+          <w:color w:val="444444"/>
+          <w:kern w:val="0"/>
+          <w:szCs w:val="21"/>
+          <w:shd w:val="clear" w:color="auto" w:fill="FFFFFF"/>
+        </w:rPr>
+        <w:t>boot.img</w:t>
+      </w:r>
+      <w:r>
+        <w:rPr>
+          <w:rFonts w:ascii="Tahoma" w:eastAsia="宋体" w:hAnsi="Tahoma" w:cs="Tahoma"/>
+          <w:color w:val="444444"/>
+          <w:kern w:val="0"/>
+          <w:szCs w:val="21"/>
+          <w:shd w:val="clear" w:color="auto" w:fill="FFFFFF"/>
+        </w:rPr>
+        <w:t>都不能正常工作。需要用如下命令恢复</w:t>
+      </w:r>
+      <w:r>
+        <w:rPr>
+          <w:rFonts w:ascii="Tahoma" w:eastAsia="宋体" w:hAnsi="Tahoma" w:cs="Tahoma"/>
+          <w:color w:val="444444"/>
+          <w:kern w:val="0"/>
+          <w:szCs w:val="21"/>
+          <w:shd w:val="clear" w:color="auto" w:fill="FFFFFF"/>
+        </w:rPr>
+        <w:t>recovery</w:t>
+      </w:r>
+    </w:p>
+    <w:p>
+      <w:pPr>
+        <w:widowControl/>
+        <w:numPr>
+          <w:ilvl w:val="0"/>
+          <w:numId w:val="4"/>
+        </w:numPr>
+        <w:shd w:val="clear" w:color="auto" w:fill="FFFFFF"/>
+        <w:spacing w:line="432" w:lineRule="atLeast"/>
+        <w:ind w:left="1200"/>
+        <w:jc w:val="left"/>
+        <w:rPr>
+          <w:rFonts w:ascii="Consolas" w:eastAsia="宋体" w:hAnsi="Consolas" w:cs="Tahoma"/>
+          <w:color w:val="336699"/>
+          <w:kern w:val="0"/>
+          <w:sz w:val="18"/>
+          <w:szCs w:val="18"/>
+        </w:rPr>
+      </w:pPr>
+      <w:r>
+        <w:rPr>
+          <w:rFonts w:ascii="Consolas" w:eastAsia="宋体" w:hAnsi="Consolas" w:cs="Tahoma"/>
+          <w:color w:val="336699"/>
+          <w:kern w:val="0"/>
+          <w:sz w:val="18"/>
+          <w:szCs w:val="18"/>
+        </w:rPr>
+        <w:t>root@hwp7:/storage/sdcard1/PartitionBackup # dd if=recovery of=/dev/block/platform/hi_mci.0/by-name/recovery</w:t>
+      </w:r>
+    </w:p>
+    <w:p/>
+    <w:p/>
+    <w:p/>
+    <w:p/>
+    <w:p/>
+    <w:p>
+      <w:pPr>
+        <w:widowControl/>
+        <w:jc w:val="left"/>
+        <w:rPr>
+          <w:rFonts w:ascii="宋体" w:eastAsia="宋体" w:hAnsi="宋体" w:cs="宋体"/>
+          <w:kern w:val="0"/>
+          <w:sz w:val="24"/>
+          <w:szCs w:val="24"/>
+        </w:rPr>
+      </w:pPr>
+      <w:r>
+        <w:rPr>
+          <w:rFonts w:ascii="华文宋体" w:eastAsia="华文宋体" w:hAnsi="华文宋体" w:cs="宋体" w:hint="eastAsia"/>
+          <w:color w:val="333333"/>
+          <w:kern w:val="0"/>
+          <w:sz w:val="24"/>
+          <w:szCs w:val="24"/>
+          <w:shd w:val="clear" w:color="auto" w:fill="FFFFFF"/>
+        </w:rPr>
+        <w:lastRenderedPageBreak/>
+        <w:t>华为bootloader需要解锁后才能刷第三方recovery，解锁需要在华为官网上申请解锁码，而且解锁后重新上锁，bootloader的显示不是unlocked，而是relocked，这点不知道是否影响保修，下面介绍如何绕开华为官网解锁bootloader，以及将bootloader恢复成unlocked状态</w:t>
+      </w:r>
+      <w:r>
+        <w:rPr>
+          <w:rFonts w:ascii="华文宋体" w:eastAsia="华文宋体" w:hAnsi="华文宋体" w:cs="宋体" w:hint="eastAsia"/>
+          <w:color w:val="333333"/>
+          <w:kern w:val="0"/>
+          <w:sz w:val="24"/>
+          <w:szCs w:val="24"/>
+        </w:rPr>
+        <w:br/>
+      </w:r>
+      <w:r>
+        <w:rPr>
+          <w:rFonts w:ascii="华文宋体" w:eastAsia="华文宋体" w:hAnsi="华文宋体" w:cs="宋体" w:hint="eastAsia"/>
+          <w:color w:val="333333"/>
+          <w:kern w:val="0"/>
+          <w:sz w:val="24"/>
+          <w:szCs w:val="24"/>
+          <w:shd w:val="clear" w:color="auto" w:fill="FFFFFF"/>
+        </w:rPr>
+        <w:t>首先，你的手机需要未解锁，但需要获得root权限(目前我测下来唯一能实现这个目标的是kingroot，大家有兴趣可以用替换kingrootsupersu试试。</w:t>
+      </w:r>
+      <w:r>
+        <w:rPr>
+          <w:rFonts w:ascii="华文宋体" w:eastAsia="华文宋体" w:hAnsi="华文宋体" w:cs="宋体" w:hint="eastAsia"/>
+          <w:color w:val="333333"/>
+          <w:kern w:val="0"/>
+          <w:sz w:val="24"/>
+          <w:szCs w:val="24"/>
+        </w:rPr>
+        <w:br/>
+      </w:r>
+      <w:r>
+        <w:rPr>
+          <w:rFonts w:ascii="华文宋体" w:eastAsia="华文宋体" w:hAnsi="华文宋体" w:cs="宋体" w:hint="eastAsia"/>
+          <w:color w:val="333333"/>
+          <w:kern w:val="0"/>
+          <w:sz w:val="24"/>
+          <w:szCs w:val="24"/>
+          <w:shd w:val="clear" w:color="auto" w:fill="FFFFFF"/>
+        </w:rPr>
+        <w:t>其次，需要有一台安装了adb的机器</w:t>
+      </w:r>
+      <w:r>
+        <w:rPr>
+          <w:rFonts w:ascii="华文宋体" w:eastAsia="华文宋体" w:hAnsi="华文宋体" w:cs="宋体" w:hint="eastAsia"/>
+          <w:color w:val="333333"/>
+          <w:kern w:val="0"/>
+          <w:sz w:val="24"/>
+          <w:szCs w:val="24"/>
+        </w:rPr>
+        <w:br/>
+      </w:r>
+      <w:r>
+        <w:rPr>
+          <w:rFonts w:ascii="华文宋体" w:eastAsia="华文宋体" w:hAnsi="华文宋体" w:cs="宋体" w:hint="eastAsia"/>
+          <w:color w:val="333333"/>
+          <w:kern w:val="0"/>
+          <w:sz w:val="24"/>
+          <w:szCs w:val="24"/>
+          <w:shd w:val="clear" w:color="auto" w:fill="FFFFFF"/>
+        </w:rPr>
+        <w:t>下面从adb shell登录到手机开始</w:t>
+      </w:r>
+    </w:p>
+    <w:p>
+      <w:pPr>
+        <w:widowControl/>
+        <w:numPr>
+          <w:ilvl w:val="0"/>
+          <w:numId w:val="5"/>
+        </w:numPr>
+        <w:shd w:val="clear" w:color="auto" w:fill="FFFFFF"/>
+        <w:ind w:left="690"/>
+        <w:jc w:val="left"/>
+        <w:rPr>
+          <w:rFonts w:ascii="华文宋体" w:eastAsia="华文宋体" w:hAnsi="华文宋体" w:cs="宋体"/>
+          <w:color w:val="333333"/>
+          <w:kern w:val="0"/>
+          <w:sz w:val="24"/>
+          <w:szCs w:val="24"/>
+        </w:rPr>
+      </w:pPr>
+      <w:r>
+        <w:rPr>
+          <w:rFonts w:ascii="华文宋体" w:eastAsia="华文宋体" w:hAnsi="华文宋体" w:cs="宋体" w:hint="eastAsia"/>
+          <w:color w:val="333333"/>
+          <w:kern w:val="0"/>
+          <w:sz w:val="24"/>
+          <w:szCs w:val="24"/>
+        </w:rPr>
+        <w:t>255|shell@hw</w:t>
+      </w:r>
+      <w:hyperlink r:id="rId5" w:tgtFrame="_blank" w:history="1">
+        <w:r>
+          <w:rPr>
+            <w:rFonts w:ascii="华文宋体" w:eastAsia="华文宋体" w:hAnsi="华文宋体" w:cs="宋体" w:hint="eastAsia"/>
+            <w:color w:val="336699"/>
+            <w:kern w:val="0"/>
+            <w:sz w:val="24"/>
+            <w:szCs w:val="24"/>
+            <w:u w:val="single"/>
+          </w:rPr>
+          <w:t>P7</w:t>
+        </w:r>
+      </w:hyperlink>
+      <w:r>
+        <w:rPr>
+          <w:rFonts w:ascii="华文宋体" w:eastAsia="华文宋体" w:hAnsi="华文宋体" w:cs="宋体" w:hint="eastAsia"/>
+          <w:color w:val="333333"/>
+          <w:kern w:val="0"/>
+          <w:sz w:val="24"/>
+          <w:szCs w:val="24"/>
+        </w:rPr>
+        <w:t>:/ $ su</w:t>
+      </w:r>
+    </w:p>
+    <w:p>
+      <w:pPr>
+        <w:widowControl/>
+        <w:numPr>
+          <w:ilvl w:val="0"/>
+          <w:numId w:val="5"/>
+        </w:numPr>
+        <w:shd w:val="clear" w:color="auto" w:fill="FFFFFF"/>
+        <w:ind w:left="690"/>
+        <w:jc w:val="left"/>
+        <w:rPr>
+          <w:rFonts w:ascii="华文宋体" w:eastAsia="华文宋体" w:hAnsi="华文宋体" w:cs="宋体" w:hint="eastAsia"/>
+          <w:color w:val="333333"/>
+          <w:kern w:val="0"/>
+          <w:sz w:val="24"/>
+          <w:szCs w:val="24"/>
+        </w:rPr>
+      </w:pPr>
+      <w:r>
+        <w:rPr>
+          <w:rFonts w:ascii="华文宋体" w:eastAsia="华文宋体" w:hAnsi="华文宋体" w:cs="宋体" w:hint="eastAsia"/>
+          <w:color w:val="333333"/>
+          <w:kern w:val="0"/>
+          <w:sz w:val="24"/>
+          <w:szCs w:val="24"/>
+        </w:rPr>
+        <w:t>root@hwp7:/ # cd /storage/sdcard1/</w:t>
+      </w:r>
+    </w:p>
+    <w:p>
+      <w:pPr>
+        <w:widowControl/>
+        <w:numPr>
+          <w:ilvl w:val="0"/>
+          <w:numId w:val="5"/>
+        </w:numPr>
+        <w:shd w:val="clear" w:color="auto" w:fill="FFFFFF"/>
+        <w:ind w:left="690"/>
+        <w:jc w:val="left"/>
+        <w:rPr>
+          <w:rFonts w:ascii="华文宋体" w:eastAsia="华文宋体" w:hAnsi="华文宋体" w:cs="宋体" w:hint="eastAsia"/>
+          <w:color w:val="333333"/>
+          <w:kern w:val="0"/>
+          <w:sz w:val="24"/>
+          <w:szCs w:val="24"/>
+        </w:rPr>
+      </w:pPr>
+      <w:r>
+        <w:rPr>
+          <w:rFonts w:ascii="华文宋体" w:eastAsia="华文宋体" w:hAnsi="华文宋体" w:cs="宋体" w:hint="eastAsia"/>
+          <w:color w:val="333333"/>
+          <w:kern w:val="0"/>
+          <w:sz w:val="24"/>
+          <w:szCs w:val="24"/>
+        </w:rPr>
+        <w:t>root@hwp7:/storage/sdcard1 # mkdir -p PartitionBackup</w:t>
+      </w:r>
+    </w:p>
+    <w:p>
+      <w:pPr>
+        <w:widowControl/>
+        <w:numPr>
+          <w:ilvl w:val="0"/>
+          <w:numId w:val="5"/>
+        </w:numPr>
+        <w:shd w:val="clear" w:color="auto" w:fill="FFFFFF"/>
+        <w:ind w:left="690"/>
+        <w:jc w:val="left"/>
+        <w:rPr>
+          <w:rFonts w:ascii="华文宋体" w:eastAsia="华文宋体" w:hAnsi="华文宋体" w:cs="宋体" w:hint="eastAsia"/>
+          <w:color w:val="333333"/>
+          <w:kern w:val="0"/>
+          <w:sz w:val="24"/>
+          <w:szCs w:val="24"/>
+        </w:rPr>
+      </w:pPr>
+      <w:r>
+        <w:rPr>
+          <w:rFonts w:ascii="华文宋体" w:eastAsia="华文宋体" w:hAnsi="华文宋体" w:cs="宋体" w:hint="eastAsia"/>
+          <w:color w:val="333333"/>
+          <w:kern w:val="0"/>
+          <w:sz w:val="24"/>
+          <w:szCs w:val="24"/>
+        </w:rPr>
+        <w:t>root@hwp7:/storage/sdcard1 # cd PartitionBackup</w:t>
+      </w:r>
+    </w:p>
+    <w:p>
+      <w:pPr>
+        <w:widowControl/>
+        <w:numPr>
+          <w:ilvl w:val="0"/>
+          <w:numId w:val="5"/>
+        </w:numPr>
+        <w:shd w:val="clear" w:color="auto" w:fill="FFFFFF"/>
+        <w:ind w:left="690"/>
+        <w:jc w:val="left"/>
+        <w:rPr>
+          <w:rFonts w:ascii="华文宋体" w:eastAsia="华文宋体" w:hAnsi="华文宋体" w:cs="宋体" w:hint="eastAsia"/>
+          <w:color w:val="333333"/>
+          <w:kern w:val="0"/>
+          <w:sz w:val="24"/>
+          <w:szCs w:val="24"/>
+        </w:rPr>
+      </w:pPr>
+      <w:r>
+        <w:rPr>
+          <w:rFonts w:ascii="华文宋体" w:eastAsia="华文宋体" w:hAnsi="华文宋体" w:cs="宋体" w:hint="eastAsia"/>
+          <w:color w:val="333333"/>
+          <w:kern w:val="0"/>
+          <w:sz w:val="24"/>
+          <w:szCs w:val="24"/>
+        </w:rPr>
+        <w:t>root@hwp7:/storage/sdcard1/PartitionBackup # dd of=nvme \</w:t>
+      </w:r>
+    </w:p>
+    <w:p>
+      <w:pPr>
+        <w:widowControl/>
+        <w:numPr>
+          <w:ilvl w:val="0"/>
+          <w:numId w:val="5"/>
+        </w:numPr>
+        <w:shd w:val="clear" w:color="auto" w:fill="FFFFFF"/>
+        <w:ind w:left="690"/>
+        <w:jc w:val="left"/>
+        <w:rPr>
+          <w:rFonts w:ascii="华文宋体" w:eastAsia="华文宋体" w:hAnsi="华文宋体" w:cs="宋体" w:hint="eastAsia"/>
+          <w:color w:val="333333"/>
+          <w:kern w:val="0"/>
+          <w:sz w:val="24"/>
+          <w:szCs w:val="24"/>
+        </w:rPr>
+      </w:pPr>
+      <w:r>
+        <w:rPr>
+          <w:rFonts w:ascii="华文宋体" w:eastAsia="华文宋体" w:hAnsi="华文宋体" w:cs="宋体" w:hint="eastAsia"/>
+          <w:color w:val="333333"/>
+          <w:kern w:val="0"/>
+          <w:sz w:val="24"/>
+          <w:szCs w:val="24"/>
+        </w:rPr>
+        <w:t>&gt; if=/dev/block/platform/hi_mci.0/by-name/nvme</w:t>
+      </w:r>
+    </w:p>
+    <w:p>
+      <w:pPr>
+        <w:widowControl/>
+        <w:numPr>
+          <w:ilvl w:val="0"/>
+          <w:numId w:val="5"/>
+        </w:numPr>
+        <w:shd w:val="clear" w:color="auto" w:fill="FFFFFF"/>
+        <w:ind w:left="690"/>
+        <w:jc w:val="left"/>
+        <w:rPr>
+          <w:rFonts w:ascii="华文宋体" w:eastAsia="华文宋体" w:hAnsi="华文宋体" w:cs="宋体" w:hint="eastAsia"/>
+          <w:color w:val="333333"/>
+          <w:kern w:val="0"/>
+          <w:sz w:val="24"/>
+          <w:szCs w:val="24"/>
+        </w:rPr>
+      </w:pPr>
+      <w:r>
+        <w:rPr>
+          <w:rFonts w:ascii="华文宋体" w:eastAsia="华文宋体" w:hAnsi="华文宋体" w:cs="宋体" w:hint="eastAsia"/>
+          <w:color w:val="333333"/>
+          <w:kern w:val="0"/>
+          <w:sz w:val="24"/>
+          <w:szCs w:val="24"/>
+        </w:rPr>
+        <w:t>8192+0 records in</w:t>
+      </w:r>
+    </w:p>
+    <w:p>
+      <w:pPr>
+        <w:widowControl/>
+        <w:numPr>
+          <w:ilvl w:val="0"/>
+          <w:numId w:val="5"/>
+        </w:numPr>
+        <w:shd w:val="clear" w:color="auto" w:fill="FFFFFF"/>
+        <w:ind w:left="690"/>
+        <w:jc w:val="left"/>
+        <w:rPr>
+          <w:rFonts w:ascii="华文宋体" w:eastAsia="华文宋体" w:hAnsi="华文宋体" w:cs="宋体" w:hint="eastAsia"/>
+          <w:color w:val="333333"/>
+          <w:kern w:val="0"/>
+          <w:sz w:val="24"/>
+          <w:szCs w:val="24"/>
+        </w:rPr>
+      </w:pPr>
+      <w:r>
+        <w:rPr>
+          <w:rFonts w:ascii="华文宋体" w:eastAsia="华文宋体" w:hAnsi="华文宋体" w:cs="宋体" w:hint="eastAsia"/>
+          <w:color w:val="333333"/>
+          <w:kern w:val="0"/>
+          <w:sz w:val="24"/>
+          <w:szCs w:val="24"/>
+        </w:rPr>
+        <w:t>8192+0 records out</w:t>
+      </w:r>
+    </w:p>
+    <w:p>
+      <w:pPr>
+        <w:widowControl/>
+        <w:numPr>
+          <w:ilvl w:val="0"/>
+          <w:numId w:val="5"/>
+        </w:numPr>
+        <w:shd w:val="clear" w:color="auto" w:fill="FFFFFF"/>
+        <w:ind w:left="690"/>
+        <w:jc w:val="left"/>
+        <w:rPr>
+          <w:rFonts w:ascii="华文宋体" w:eastAsia="华文宋体" w:hAnsi="华文宋体" w:cs="宋体" w:hint="eastAsia"/>
+          <w:color w:val="333333"/>
+          <w:kern w:val="0"/>
+          <w:sz w:val="24"/>
+          <w:szCs w:val="24"/>
+        </w:rPr>
+      </w:pPr>
+      <w:r>
+        <w:rPr>
+          <w:rFonts w:ascii="华文宋体" w:eastAsia="华文宋体" w:hAnsi="华文宋体" w:cs="宋体" w:hint="eastAsia"/>
+          <w:color w:val="333333"/>
+          <w:kern w:val="0"/>
+          <w:sz w:val="24"/>
+          <w:szCs w:val="24"/>
+        </w:rPr>
+        <w:t>4194304 bytes transferred in 0.916 secs (4578934 bytes/sec)</w:t>
+      </w:r>
+    </w:p>
+    <w:p>
+      <w:pPr>
+        <w:widowControl/>
+        <w:numPr>
+          <w:ilvl w:val="0"/>
+          <w:numId w:val="5"/>
+        </w:numPr>
+        <w:shd w:val="clear" w:color="auto" w:fill="FFFFFF"/>
+        <w:ind w:left="690"/>
+        <w:jc w:val="left"/>
+        <w:rPr>
+          <w:rFonts w:ascii="华文宋体" w:eastAsia="华文宋体" w:hAnsi="华文宋体" w:cs="宋体" w:hint="eastAsia"/>
+          <w:color w:val="333333"/>
+          <w:kern w:val="0"/>
+          <w:sz w:val="24"/>
+          <w:szCs w:val="24"/>
+        </w:rPr>
+      </w:pPr>
+      <w:r>
+        <w:rPr>
+          <w:rFonts w:ascii="华文宋体" w:eastAsia="华文宋体" w:hAnsi="华文宋体" w:cs="宋体" w:hint="eastAsia"/>
+          <w:color w:val="333333"/>
+          <w:kern w:val="0"/>
+          <w:sz w:val="24"/>
+          <w:szCs w:val="24"/>
+        </w:rPr>
+        <w:t>root@hwp7:/storage/sdcard1/PartitionBackup # dd of=oeminfo \</w:t>
+      </w:r>
+    </w:p>
+    <w:p>
+      <w:pPr>
+        <w:widowControl/>
+        <w:numPr>
+          <w:ilvl w:val="0"/>
+          <w:numId w:val="5"/>
+        </w:numPr>
+        <w:shd w:val="clear" w:color="auto" w:fill="FFFFFF"/>
+        <w:ind w:left="690"/>
+        <w:jc w:val="left"/>
+        <w:rPr>
+          <w:rFonts w:ascii="华文宋体" w:eastAsia="华文宋体" w:hAnsi="华文宋体" w:cs="宋体" w:hint="eastAsia"/>
+          <w:color w:val="333333"/>
+          <w:kern w:val="0"/>
+          <w:sz w:val="24"/>
+          <w:szCs w:val="24"/>
+        </w:rPr>
+      </w:pPr>
+      <w:r>
+        <w:rPr>
+          <w:rFonts w:ascii="华文宋体" w:eastAsia="华文宋体" w:hAnsi="华文宋体" w:cs="宋体" w:hint="eastAsia"/>
+          <w:color w:val="333333"/>
+          <w:kern w:val="0"/>
+          <w:sz w:val="24"/>
+          <w:szCs w:val="24"/>
+        </w:rPr>
+        <w:t>&gt; if=/dev/block/platform/hi_mci.0/by-name/oeminfo</w:t>
+      </w:r>
+    </w:p>
+    <w:p>
+      <w:pPr>
+        <w:widowControl/>
+        <w:numPr>
+          <w:ilvl w:val="0"/>
+          <w:numId w:val="5"/>
+        </w:numPr>
+        <w:shd w:val="clear" w:color="auto" w:fill="FFFFFF"/>
+        <w:ind w:left="690"/>
+        <w:jc w:val="left"/>
+        <w:rPr>
+          <w:rFonts w:ascii="华文宋体" w:eastAsia="华文宋体" w:hAnsi="华文宋体" w:cs="宋体" w:hint="eastAsia"/>
+          <w:color w:val="333333"/>
+          <w:kern w:val="0"/>
+          <w:sz w:val="24"/>
+          <w:szCs w:val="24"/>
+        </w:rPr>
+      </w:pPr>
+      <w:r>
+        <w:rPr>
+          <w:rFonts w:ascii="华文宋体" w:eastAsia="华文宋体" w:hAnsi="华文宋体" w:cs="宋体" w:hint="eastAsia"/>
+          <w:color w:val="333333"/>
+          <w:kern w:val="0"/>
+          <w:sz w:val="24"/>
+          <w:szCs w:val="24"/>
+        </w:rPr>
+        <w:t>65536+0 records in</w:t>
+      </w:r>
+    </w:p>
+    <w:p>
+      <w:pPr>
+        <w:widowControl/>
+        <w:numPr>
+          <w:ilvl w:val="0"/>
+          <w:numId w:val="5"/>
+        </w:numPr>
+        <w:shd w:val="clear" w:color="auto" w:fill="FFFFFF"/>
+        <w:ind w:left="690"/>
+        <w:jc w:val="left"/>
+        <w:rPr>
+          <w:rFonts w:ascii="华文宋体" w:eastAsia="华文宋体" w:hAnsi="华文宋体" w:cs="宋体" w:hint="eastAsia"/>
+          <w:color w:val="333333"/>
+          <w:kern w:val="0"/>
+          <w:sz w:val="24"/>
+          <w:szCs w:val="24"/>
+        </w:rPr>
+      </w:pPr>
+      <w:r>
+        <w:rPr>
+          <w:rFonts w:ascii="华文宋体" w:eastAsia="华文宋体" w:hAnsi="华文宋体" w:cs="宋体" w:hint="eastAsia"/>
+          <w:color w:val="333333"/>
+          <w:kern w:val="0"/>
+          <w:sz w:val="24"/>
+          <w:szCs w:val="24"/>
+        </w:rPr>
+        <w:t>65536+0 records out</w:t>
+      </w:r>
+    </w:p>
+    <w:p>
+      <w:pPr>
+        <w:widowControl/>
+        <w:numPr>
+          <w:ilvl w:val="0"/>
+          <w:numId w:val="5"/>
+        </w:numPr>
+        <w:shd w:val="clear" w:color="auto" w:fill="FFFFFF"/>
+        <w:ind w:left="690"/>
+        <w:jc w:val="left"/>
+        <w:rPr>
+          <w:rFonts w:ascii="华文宋体" w:eastAsia="华文宋体" w:hAnsi="华文宋体" w:cs="宋体" w:hint="eastAsia"/>
+          <w:color w:val="333333"/>
+          <w:kern w:val="0"/>
+          <w:sz w:val="24"/>
+          <w:szCs w:val="24"/>
+        </w:rPr>
+      </w:pPr>
+      <w:r>
+        <w:rPr>
+          <w:rFonts w:ascii="华文宋体" w:eastAsia="华文宋体" w:hAnsi="华文宋体" w:cs="宋体" w:hint="eastAsia"/>
+          <w:color w:val="333333"/>
+          <w:kern w:val="0"/>
+          <w:sz w:val="24"/>
+          <w:szCs w:val="24"/>
+        </w:rPr>
+        <w:t>33554432 bytes transferred in 8.768 secs (3826919 bytes/sec)</w:t>
+      </w:r>
+    </w:p>
+    <w:p>
+      <w:pPr>
+        <w:widowControl/>
+        <w:numPr>
+          <w:ilvl w:val="0"/>
+          <w:numId w:val="5"/>
+        </w:numPr>
+        <w:shd w:val="clear" w:color="auto" w:fill="FFFFFF"/>
+        <w:ind w:left="690"/>
+        <w:jc w:val="left"/>
+        <w:rPr>
+          <w:rFonts w:ascii="华文宋体" w:eastAsia="华文宋体" w:hAnsi="华文宋体" w:cs="宋体" w:hint="eastAsia"/>
+          <w:color w:val="333333"/>
+          <w:kern w:val="0"/>
+          <w:sz w:val="24"/>
+          <w:szCs w:val="24"/>
+        </w:rPr>
+      </w:pPr>
+      <w:r>
+        <w:rPr>
+          <w:rFonts w:ascii="华文宋体" w:eastAsia="华文宋体" w:hAnsi="华文宋体" w:cs="宋体" w:hint="eastAsia"/>
+          <w:color w:val="333333"/>
+          <w:kern w:val="0"/>
+          <w:sz w:val="24"/>
+          <w:szCs w:val="24"/>
+        </w:rPr>
+        <w:lastRenderedPageBreak/>
+        <w:t>root@hwp7:/storage/sdcard1/PartitionBackup # dd of=recovery \</w:t>
+      </w:r>
+    </w:p>
+    <w:p>
+      <w:pPr>
+        <w:widowControl/>
+        <w:numPr>
+          <w:ilvl w:val="0"/>
+          <w:numId w:val="5"/>
+        </w:numPr>
+        <w:shd w:val="clear" w:color="auto" w:fill="FFFFFF"/>
+        <w:ind w:left="690"/>
+        <w:jc w:val="left"/>
+        <w:rPr>
+          <w:rFonts w:ascii="华文宋体" w:eastAsia="华文宋体" w:hAnsi="华文宋体" w:cs="宋体" w:hint="eastAsia"/>
+          <w:color w:val="333333"/>
+          <w:kern w:val="0"/>
+          <w:sz w:val="24"/>
+          <w:szCs w:val="24"/>
+        </w:rPr>
+      </w:pPr>
+      <w:r>
+        <w:rPr>
+          <w:rFonts w:ascii="华文宋体" w:eastAsia="华文宋体" w:hAnsi="华文宋体" w:cs="宋体" w:hint="eastAsia"/>
+          <w:color w:val="333333"/>
+          <w:kern w:val="0"/>
+          <w:sz w:val="24"/>
+          <w:szCs w:val="24"/>
+        </w:rPr>
+        <w:t>&gt; if=/dev/block/platform/hi_mci.0/by-name/recovery</w:t>
+      </w:r>
+    </w:p>
+    <w:p>
+      <w:pPr>
+        <w:widowControl/>
+        <w:numPr>
+          <w:ilvl w:val="0"/>
+          <w:numId w:val="5"/>
+        </w:numPr>
+        <w:shd w:val="clear" w:color="auto" w:fill="FFFFFF"/>
+        <w:ind w:left="690"/>
+        <w:jc w:val="left"/>
+        <w:rPr>
+          <w:rFonts w:ascii="华文宋体" w:eastAsia="华文宋体" w:hAnsi="华文宋体" w:cs="宋体" w:hint="eastAsia"/>
+          <w:color w:val="333333"/>
+          <w:kern w:val="0"/>
+          <w:sz w:val="24"/>
+          <w:szCs w:val="24"/>
+        </w:rPr>
+      </w:pPr>
+      <w:r>
+        <w:rPr>
+          <w:rFonts w:ascii="华文宋体" w:eastAsia="华文宋体" w:hAnsi="华文宋体" w:cs="宋体" w:hint="eastAsia"/>
+          <w:color w:val="333333"/>
+          <w:kern w:val="0"/>
+          <w:sz w:val="24"/>
+          <w:szCs w:val="24"/>
+        </w:rPr>
+        <w:t>32768+0 records in</w:t>
+      </w:r>
+    </w:p>
+    <w:p>
+      <w:pPr>
+        <w:widowControl/>
+        <w:numPr>
+          <w:ilvl w:val="0"/>
+          <w:numId w:val="5"/>
+        </w:numPr>
+        <w:shd w:val="clear" w:color="auto" w:fill="FFFFFF"/>
+        <w:ind w:left="690"/>
+        <w:jc w:val="left"/>
+        <w:rPr>
+          <w:rFonts w:ascii="华文宋体" w:eastAsia="华文宋体" w:hAnsi="华文宋体" w:cs="宋体" w:hint="eastAsia"/>
+          <w:color w:val="333333"/>
+          <w:kern w:val="0"/>
+          <w:sz w:val="24"/>
+          <w:szCs w:val="24"/>
+        </w:rPr>
+      </w:pPr>
+      <w:r>
+        <w:rPr>
+          <w:rFonts w:ascii="华文宋体" w:eastAsia="华文宋体" w:hAnsi="华文宋体" w:cs="宋体" w:hint="eastAsia"/>
+          <w:color w:val="333333"/>
+          <w:kern w:val="0"/>
+          <w:sz w:val="24"/>
+          <w:szCs w:val="24"/>
+        </w:rPr>
+        <w:t>32768+0 records out</w:t>
+      </w:r>
+    </w:p>
+    <w:p>
+      <w:pPr>
+        <w:widowControl/>
+        <w:numPr>
+          <w:ilvl w:val="0"/>
+          <w:numId w:val="5"/>
+        </w:numPr>
+        <w:shd w:val="clear" w:color="auto" w:fill="FFFFFF"/>
+        <w:ind w:left="690"/>
+        <w:jc w:val="left"/>
+        <w:rPr>
+          <w:rFonts w:ascii="华文宋体" w:eastAsia="华文宋体" w:hAnsi="华文宋体" w:cs="宋体" w:hint="eastAsia"/>
+          <w:color w:val="333333"/>
+          <w:kern w:val="0"/>
+          <w:sz w:val="24"/>
+          <w:szCs w:val="24"/>
+        </w:rPr>
+      </w:pPr>
+      <w:r>
+        <w:rPr>
+          <w:rFonts w:ascii="华文宋体" w:eastAsia="华文宋体" w:hAnsi="华文宋体" w:cs="宋体" w:hint="eastAsia"/>
+          <w:color w:val="333333"/>
+          <w:kern w:val="0"/>
+          <w:sz w:val="24"/>
+          <w:szCs w:val="24"/>
+        </w:rPr>
+        <w:t>16777216 bytes transferred in 4.419 secs (3796609 bytes/sec)</w:t>
+      </w:r>
+    </w:p>
+    <w:p>
+      <w:pPr>
+        <w:widowControl/>
+        <w:numPr>
+          <w:ilvl w:val="0"/>
+          <w:numId w:val="5"/>
+        </w:numPr>
+        <w:shd w:val="clear" w:color="auto" w:fill="FFFFFF"/>
+        <w:ind w:left="690"/>
+        <w:jc w:val="left"/>
+        <w:rPr>
+          <w:rFonts w:ascii="华文宋体" w:eastAsia="华文宋体" w:hAnsi="华文宋体" w:cs="宋体" w:hint="eastAsia"/>
+          <w:color w:val="333333"/>
+          <w:kern w:val="0"/>
+          <w:sz w:val="24"/>
+          <w:szCs w:val="24"/>
+        </w:rPr>
+      </w:pPr>
+      <w:r>
+        <w:rPr>
+          <w:rFonts w:ascii="华文宋体" w:eastAsia="华文宋体" w:hAnsi="华文宋体" w:cs="宋体" w:hint="eastAsia"/>
+          <w:color w:val="333333"/>
+          <w:kern w:val="0"/>
+          <w:sz w:val="24"/>
+          <w:szCs w:val="24"/>
+        </w:rPr>
+        <w:t>root@hwp7:/storage/sdcard1/PartitionBackup # strings nvme | grep WVDEVID -B 1</w:t>
+      </w:r>
+    </w:p>
+    <w:p>
+      <w:pPr>
+        <w:widowControl/>
+        <w:numPr>
+          <w:ilvl w:val="0"/>
+          <w:numId w:val="5"/>
+        </w:numPr>
+        <w:shd w:val="clear" w:color="auto" w:fill="FFFFFF"/>
+        <w:ind w:left="690"/>
+        <w:jc w:val="left"/>
+        <w:rPr>
+          <w:rFonts w:ascii="华文宋体" w:eastAsia="华文宋体" w:hAnsi="华文宋体" w:cs="宋体" w:hint="eastAsia"/>
+          <w:color w:val="333333"/>
+          <w:kern w:val="0"/>
+          <w:sz w:val="24"/>
+          <w:szCs w:val="24"/>
+        </w:rPr>
+      </w:pPr>
+      <w:r>
+        <w:rPr>
+          <w:rFonts w:ascii="华文宋体" w:eastAsia="华文宋体" w:hAnsi="华文宋体" w:cs="宋体" w:hint="eastAsia"/>
+          <w:color w:val="333333"/>
+          <w:kern w:val="0"/>
+          <w:sz w:val="24"/>
+          <w:szCs w:val="24"/>
+        </w:rPr>
+        <w:t>&lt;font color="#ff0000"&gt;</w:t>
+      </w:r>
+      <w:r>
+        <w:rPr>
+          <w:rFonts w:ascii="华文宋体" w:eastAsia="华文宋体" w:hAnsi="华文宋体" w:cs="宋体" w:hint="eastAsia"/>
+          <w:color w:val="FF0000"/>
+          <w:kern w:val="0"/>
+          <w:sz w:val="24"/>
+          <w:szCs w:val="24"/>
+        </w:rPr>
+        <w:t>1234567890123456</w:t>
+      </w:r>
+      <w:r>
+        <w:rPr>
+          <w:rFonts w:ascii="华文宋体" w:eastAsia="华文宋体" w:hAnsi="华文宋体" w:cs="宋体" w:hint="eastAsia"/>
+          <w:color w:val="333333"/>
+          <w:kern w:val="0"/>
+          <w:sz w:val="24"/>
+          <w:szCs w:val="24"/>
+        </w:rPr>
+        <w:t>&lt;/font&gt;</w:t>
+      </w:r>
+    </w:p>
+    <w:p>
+      <w:pPr>
+        <w:widowControl/>
+        <w:jc w:val="left"/>
+        <w:rPr>
+          <w:rFonts w:ascii="宋体" w:eastAsia="宋体" w:hAnsi="宋体" w:cs="宋体" w:hint="eastAsia"/>
+          <w:kern w:val="0"/>
+          <w:sz w:val="24"/>
+          <w:szCs w:val="24"/>
+        </w:rPr>
+      </w:pPr>
+      <w:r>
+        <w:rPr>
+          <w:rFonts w:ascii="华文宋体" w:eastAsia="华文宋体" w:hAnsi="华文宋体" w:cs="宋体" w:hint="eastAsia"/>
+          <w:color w:val="333333"/>
+          <w:kern w:val="0"/>
+          <w:sz w:val="24"/>
+          <w:szCs w:val="24"/>
+        </w:rPr>
+        <w:br/>
+      </w:r>
+      <w:r>
+        <w:rPr>
+          <w:rFonts w:ascii="华文宋体" w:eastAsia="华文宋体" w:hAnsi="华文宋体" w:cs="宋体" w:hint="eastAsia"/>
+          <w:i/>
+          <w:iCs/>
+          <w:color w:val="333333"/>
+          <w:kern w:val="0"/>
+          <w:sz w:val="24"/>
+          <w:szCs w:val="24"/>
+          <w:shd w:val="clear" w:color="auto" w:fill="FFFFFF"/>
+        </w:rPr>
+        <w:t>复制代码</w:t>
+      </w:r>
+      <w:r>
+        <w:rPr>
+          <w:rFonts w:ascii="华文宋体" w:eastAsia="华文宋体" w:hAnsi="华文宋体" w:cs="宋体" w:hint="eastAsia"/>
+          <w:color w:val="333333"/>
+          <w:kern w:val="0"/>
+          <w:sz w:val="24"/>
+          <w:szCs w:val="24"/>
+        </w:rPr>
+        <w:br/>
+      </w:r>
+      <w:r>
+        <w:rPr>
+          <w:rFonts w:ascii="华文宋体" w:eastAsia="华文宋体" w:hAnsi="华文宋体" w:cs="宋体" w:hint="eastAsia"/>
+          <w:color w:val="333333"/>
+          <w:kern w:val="0"/>
+          <w:sz w:val="24"/>
+          <w:szCs w:val="24"/>
+          <w:shd w:val="clear" w:color="auto" w:fill="FFFFFF"/>
+        </w:rPr>
+        <w:t>这里得到的16位红色数字就是</w:t>
+      </w:r>
+      <w:r>
+        <w:rPr>
+          <w:rFonts w:ascii="华文宋体" w:eastAsia="华文宋体" w:hAnsi="华文宋体" w:cs="宋体" w:hint="eastAsia"/>
+          <w:color w:val="333333"/>
+          <w:kern w:val="0"/>
+          <w:sz w:val="24"/>
+          <w:szCs w:val="24"/>
+          <w:shd w:val="clear" w:color="auto" w:fill="F7F7F7"/>
+        </w:rPr>
+        <w:t>解锁码，可直接用于bootloader的解锁</w:t>
+      </w:r>
+      <w:r>
+        <w:rPr>
+          <w:rFonts w:ascii="华文宋体" w:eastAsia="华文宋体" w:hAnsi="华文宋体" w:cs="宋体" w:hint="eastAsia"/>
+          <w:color w:val="333333"/>
+          <w:kern w:val="0"/>
+          <w:sz w:val="24"/>
+          <w:szCs w:val="24"/>
+        </w:rPr>
+        <w:br/>
+      </w:r>
+      <w:r>
+        <w:rPr>
+          <w:rFonts w:ascii="华文宋体" w:eastAsia="华文宋体" w:hAnsi="华文宋体" w:cs="宋体" w:hint="eastAsia"/>
+          <w:color w:val="333333"/>
+          <w:kern w:val="0"/>
+          <w:sz w:val="24"/>
+          <w:szCs w:val="24"/>
+          <w:shd w:val="clear" w:color="auto" w:fill="FFFFFF"/>
+        </w:rPr>
+        <w:t>上面还在</w:t>
+      </w:r>
+      <w:r>
+        <w:rPr>
+          <w:rFonts w:ascii="华文宋体" w:eastAsia="华文宋体" w:hAnsi="华文宋体" w:cs="宋体" w:hint="eastAsia"/>
+          <w:color w:val="333333"/>
+          <w:kern w:val="0"/>
+          <w:sz w:val="24"/>
+          <w:szCs w:val="24"/>
+          <w:shd w:val="clear" w:color="auto" w:fill="F7F7F7"/>
+        </w:rPr>
+        <w:t>/storage/sdcard1/PartitionBackup目录下面得到三个文件：nvme oeminfo recovery</w:t>
+      </w:r>
+      <w:r>
+        <w:rPr>
+          <w:rFonts w:ascii="华文宋体" w:eastAsia="华文宋体" w:hAnsi="华文宋体" w:cs="宋体" w:hint="eastAsia"/>
+          <w:color w:val="333333"/>
+          <w:kern w:val="0"/>
+          <w:sz w:val="24"/>
+          <w:szCs w:val="24"/>
+        </w:rPr>
+        <w:br/>
+      </w:r>
+      <w:r>
+        <w:rPr>
+          <w:rFonts w:ascii="华文宋体" w:eastAsia="华文宋体" w:hAnsi="华文宋体" w:cs="宋体" w:hint="eastAsia"/>
+          <w:color w:val="333333"/>
+          <w:kern w:val="0"/>
+          <w:sz w:val="24"/>
+          <w:szCs w:val="24"/>
+          <w:shd w:val="clear" w:color="auto" w:fill="FFFFFF"/>
+        </w:rPr>
+        <w:t>这三个文件一定要保存好，当需要将bootloader恢复成unlocked状态时，只需运行如下命令</w:t>
+      </w:r>
+    </w:p>
+    <w:p>
+      <w:pPr>
+        <w:widowControl/>
+        <w:numPr>
+          <w:ilvl w:val="0"/>
+          <w:numId w:val="6"/>
+        </w:numPr>
+        <w:shd w:val="clear" w:color="auto" w:fill="FFFFFF"/>
+        <w:ind w:left="690"/>
+        <w:jc w:val="left"/>
+        <w:rPr>
+          <w:rFonts w:ascii="华文宋体" w:eastAsia="华文宋体" w:hAnsi="华文宋体" w:cs="宋体"/>
+          <w:color w:val="333333"/>
+          <w:kern w:val="0"/>
+          <w:sz w:val="24"/>
+          <w:szCs w:val="24"/>
+        </w:rPr>
+      </w:pPr>
+      <w:r>
+        <w:rPr>
+          <w:rFonts w:ascii="华文宋体" w:eastAsia="华文宋体" w:hAnsi="华文宋体" w:cs="宋体" w:hint="eastAsia"/>
+          <w:color w:val="333333"/>
+          <w:kern w:val="0"/>
+          <w:sz w:val="24"/>
+          <w:szCs w:val="24"/>
+        </w:rPr>
+        <w:t>root@hwp7:/ # cd /storage/sdcard1/PartitionBackup</w:t>
+      </w:r>
+    </w:p>
+    <w:p>
+      <w:pPr>
+        <w:widowControl/>
+        <w:numPr>
+          <w:ilvl w:val="0"/>
+          <w:numId w:val="6"/>
+        </w:numPr>
+        <w:shd w:val="clear" w:color="auto" w:fill="FFFFFF"/>
+        <w:ind w:left="690"/>
+        <w:jc w:val="left"/>
+        <w:rPr>
+          <w:rFonts w:ascii="华文宋体" w:eastAsia="华文宋体" w:hAnsi="华文宋体" w:cs="宋体" w:hint="eastAsia"/>
+          <w:color w:val="333333"/>
+          <w:kern w:val="0"/>
+          <w:sz w:val="24"/>
+          <w:szCs w:val="24"/>
+        </w:rPr>
+      </w:pPr>
+      <w:r>
+        <w:rPr>
+          <w:rFonts w:ascii="华文宋体" w:eastAsia="华文宋体" w:hAnsi="华文宋体" w:cs="宋体" w:hint="eastAsia"/>
+          <w:color w:val="333333"/>
+          <w:kern w:val="0"/>
+          <w:sz w:val="24"/>
+          <w:szCs w:val="24"/>
+        </w:rPr>
+        <w:t>root@hwp7:/storage/sdcard1/PartitionBackup # dd if=nvme of=/dev/block/platform/hi_mci.0/by-name/nvme</w:t>
+      </w:r>
+    </w:p>
+    <w:p>
+      <w:pPr>
+        <w:widowControl/>
+        <w:numPr>
+          <w:ilvl w:val="0"/>
+          <w:numId w:val="6"/>
+        </w:numPr>
+        <w:shd w:val="clear" w:color="auto" w:fill="FFFFFF"/>
+        <w:ind w:left="690"/>
+        <w:jc w:val="left"/>
+        <w:rPr>
+          <w:rFonts w:ascii="华文宋体" w:eastAsia="华文宋体" w:hAnsi="华文宋体" w:cs="宋体" w:hint="eastAsia"/>
+          <w:color w:val="333333"/>
+          <w:kern w:val="0"/>
+          <w:sz w:val="24"/>
+          <w:szCs w:val="24"/>
+        </w:rPr>
+      </w:pPr>
+      <w:r>
+        <w:rPr>
+          <w:rFonts w:ascii="华文宋体" w:eastAsia="华文宋体" w:hAnsi="华文宋体" w:cs="宋体" w:hint="eastAsia"/>
+          <w:color w:val="333333"/>
+          <w:kern w:val="0"/>
+          <w:sz w:val="24"/>
+          <w:szCs w:val="24"/>
+        </w:rPr>
+        <w:t>root@hwp7:/storage/sdcard1/PartitionBackup # dd if=oeminfo of=/dev/block/platform/hi_mci.0/by-name/oeminfo</w:t>
+      </w:r>
+    </w:p>
+    <w:p>
+      <w:pPr>
+        <w:widowControl/>
+        <w:numPr>
+          <w:ilvl w:val="0"/>
+          <w:numId w:val="6"/>
+        </w:numPr>
+        <w:shd w:val="clear" w:color="auto" w:fill="FFFFFF"/>
+        <w:ind w:left="690"/>
+        <w:jc w:val="left"/>
+        <w:rPr>
+          <w:rFonts w:ascii="华文宋体" w:eastAsia="华文宋体" w:hAnsi="华文宋体" w:cs="宋体" w:hint="eastAsia"/>
+          <w:color w:val="333333"/>
+          <w:kern w:val="0"/>
+          <w:sz w:val="24"/>
+          <w:szCs w:val="24"/>
+        </w:rPr>
+      </w:pPr>
+    </w:p>
+    <w:p>
+      <w:pPr>
+        <w:widowControl/>
+        <w:jc w:val="left"/>
+        <w:rPr>
+          <w:rFonts w:ascii="宋体" w:eastAsia="宋体" w:hAnsi="宋体" w:cs="宋体" w:hint="eastAsia"/>
+          <w:kern w:val="0"/>
+          <w:sz w:val="24"/>
+          <w:szCs w:val="24"/>
+        </w:rPr>
+      </w:pPr>
+      <w:r>
+        <w:rPr>
+          <w:rFonts w:ascii="华文宋体" w:eastAsia="华文宋体" w:hAnsi="华文宋体" w:cs="宋体" w:hint="eastAsia"/>
+          <w:color w:val="333333"/>
+          <w:kern w:val="0"/>
+          <w:sz w:val="24"/>
+          <w:szCs w:val="24"/>
+        </w:rPr>
+        <w:lastRenderedPageBreak/>
+        <w:br/>
+      </w:r>
+      <w:r>
+        <w:rPr>
+          <w:rFonts w:ascii="华文宋体" w:eastAsia="华文宋体" w:hAnsi="华文宋体" w:cs="宋体" w:hint="eastAsia"/>
+          <w:i/>
+          <w:iCs/>
+          <w:color w:val="333333"/>
+          <w:kern w:val="0"/>
+          <w:sz w:val="24"/>
+          <w:szCs w:val="24"/>
+          <w:shd w:val="clear" w:color="auto" w:fill="FFFFFF"/>
+        </w:rPr>
+        <w:t>复制代码</w:t>
+      </w:r>
+      <w:r>
+        <w:rPr>
+          <w:rFonts w:ascii="华文宋体" w:eastAsia="华文宋体" w:hAnsi="华文宋体" w:cs="宋体" w:hint="eastAsia"/>
+          <w:color w:val="333333"/>
+          <w:kern w:val="0"/>
+          <w:sz w:val="24"/>
+          <w:szCs w:val="24"/>
+        </w:rPr>
+        <w:br/>
+      </w:r>
+      <w:r>
+        <w:rPr>
+          <w:rFonts w:ascii="华文宋体" w:eastAsia="华文宋体" w:hAnsi="华文宋体" w:cs="宋体" w:hint="eastAsia"/>
+          <w:color w:val="333333"/>
+          <w:kern w:val="0"/>
+          <w:sz w:val="24"/>
+          <w:szCs w:val="24"/>
+          <w:shd w:val="clear" w:color="auto" w:fill="FFFFFF"/>
+        </w:rPr>
+        <w:t>再重启到bootloader，就可以看到是unlocked状态了</w:t>
+      </w:r>
+      <w:r>
+        <w:rPr>
+          <w:rFonts w:ascii="华文宋体" w:eastAsia="华文宋体" w:hAnsi="华文宋体" w:cs="宋体" w:hint="eastAsia"/>
+          <w:color w:val="333333"/>
+          <w:kern w:val="0"/>
+          <w:sz w:val="24"/>
+          <w:szCs w:val="24"/>
+        </w:rPr>
+        <w:br/>
+      </w:r>
+      <w:r>
+        <w:rPr>
+          <w:rFonts w:ascii="华文宋体" w:eastAsia="华文宋体" w:hAnsi="华文宋体" w:cs="宋体" w:hint="eastAsia"/>
+          <w:color w:val="333333"/>
+          <w:kern w:val="0"/>
+          <w:sz w:val="24"/>
+          <w:szCs w:val="24"/>
+          <w:shd w:val="clear" w:color="auto" w:fill="FFFFFF"/>
+        </w:rPr>
+        <w:t>注：bootloader恢复成unlocked状态后，第三方recovery、第三方boot.img都不能正常工作。需要用如下命令恢复recovery</w:t>
+      </w:r>
+    </w:p>
+    <w:p>
+      <w:pPr>
+        <w:widowControl/>
+        <w:numPr>
+          <w:ilvl w:val="0"/>
+          <w:numId w:val="7"/>
+        </w:numPr>
+        <w:shd w:val="clear" w:color="auto" w:fill="FFFFFF"/>
+        <w:ind w:left="690"/>
+        <w:jc w:val="left"/>
+        <w:rPr>
+          <w:rFonts w:ascii="华文宋体" w:eastAsia="华文宋体" w:hAnsi="华文宋体" w:cs="宋体"/>
+          <w:color w:val="333333"/>
+          <w:kern w:val="0"/>
+          <w:sz w:val="24"/>
+          <w:szCs w:val="24"/>
+        </w:rPr>
+      </w:pPr>
+      <w:r>
+        <w:rPr>
+          <w:rFonts w:ascii="华文宋体" w:eastAsia="华文宋体" w:hAnsi="华文宋体" w:cs="宋体" w:hint="eastAsia"/>
+          <w:color w:val="333333"/>
+          <w:kern w:val="0"/>
+          <w:sz w:val="24"/>
+          <w:szCs w:val="24"/>
+        </w:rPr>
+        <w:t>root@hwp7:/storage/sdcard1/PartitionBackup # dd if=recovery of=/dev/block/platform/hi_mci.0/by-name/recovery</w:t>
+      </w:r>
+    </w:p>
+    <w:p>
+      <w:pPr>
         <w:rPr>
           <w:rFonts w:hint="eastAsia"/>
         </w:rPr>
-        <w:t>，中兴的factory，等等厂商自定义分区中，然后就是额外加密手段，即通过读取预置的信息，对信息进行某种加密来作为解锁码，这种可能性是有的，而且出现之后可能需要一段时间才能破解，不过都是加密算法，总有高手可以搞定的，自己也该学学这方面的东西了</w:t>
-      </w:r>
-      <w:r>
-        <w:t>…</w:t>
+      </w:pPr>
+      <w:r>
+        <w:rPr>
+          <w:rFonts w:ascii="华文宋体" w:eastAsia="华文宋体" w:hAnsi="华文宋体" w:cs="宋体" w:hint="eastAsia"/>
+          <w:color w:val="333333"/>
+          <w:kern w:val="0"/>
+          <w:sz w:val="24"/>
+          <w:szCs w:val="24"/>
+        </w:rPr>
+        <w:br/>
+      </w:r>
+      <w:r>
+        <w:rPr>
+          <w:rFonts w:ascii="华文宋体" w:eastAsia="华文宋体" w:hAnsi="华文宋体" w:cs="宋体" w:hint="eastAsia"/>
+          <w:i/>
+          <w:iCs/>
+          <w:color w:val="333333"/>
+          <w:kern w:val="0"/>
+          <w:sz w:val="24"/>
+          <w:szCs w:val="24"/>
+          <w:shd w:val="clear" w:color="auto" w:fill="FFFFFF"/>
+        </w:rPr>
+        <w:t>复制代码</w:t>
       </w:r>
       <w:bookmarkStart w:id="0" w:name="_GoBack"/>
       <w:bookmarkEnd w:id="0"/>
@@ -209,12 +2827,577 @@
         <v:path o:extrusionok="f" gradientshapeok="t" o:connecttype="rect"/>
         <o:lock v:ext="edit" aspectratio="t"/>
       </v:shapetype>
-      <v:shape id="_x0000_i1067" type="#_x0000_t75" style="width:11.25pt;height:11.25pt" o:bullet="t">
+      <v:shape id="_x0000_i1029" type="#_x0000_t75" style="width:11.25pt;height:11.25pt" o:bullet="t">
         <v:imagedata r:id="rId1" o:title="msoC906"/>
       </v:shape>
     </w:pict>
   </w:numPicBullet>
   <w:abstractNum w:abstractNumId="0" w15:restartNumberingAfterBreak="0">
+    <w:nsid w:val="0B0E4661"/>
+    <w:multiLevelType w:val="multilevel"/>
+    <w:tmpl w:val="8B1E7B34"/>
+    <w:lvl w:ilvl="0">
+      <w:start w:val="1"/>
+      <w:numFmt w:val="decimal"/>
+      <w:lvlText w:val="%1."/>
+      <w:lvlJc w:val="left"/>
+      <w:pPr>
+        <w:tabs>
+          <w:tab w:val="num" w:pos="720"/>
+        </w:tabs>
+        <w:ind w:left="720" w:hanging="360"/>
+      </w:pPr>
+    </w:lvl>
+    <w:lvl w:ilvl="1" w:tentative="1">
+      <w:start w:val="1"/>
+      <w:numFmt w:val="decimal"/>
+      <w:lvlText w:val="%2."/>
+      <w:lvlJc w:val="left"/>
+      <w:pPr>
+        <w:tabs>
+          <w:tab w:val="num" w:pos="1440"/>
+        </w:tabs>
+        <w:ind w:left="1440" w:hanging="360"/>
+      </w:pPr>
+    </w:lvl>
+    <w:lvl w:ilvl="2" w:tentative="1">
+      <w:start w:val="1"/>
+      <w:numFmt w:val="decimal"/>
+      <w:lvlText w:val="%3."/>
+      <w:lvlJc w:val="left"/>
+      <w:pPr>
+        <w:tabs>
+          <w:tab w:val="num" w:pos="2160"/>
+        </w:tabs>
+        <w:ind w:left="2160" w:hanging="360"/>
+      </w:pPr>
+    </w:lvl>
+    <w:lvl w:ilvl="3" w:tentative="1">
+      <w:start w:val="1"/>
+      <w:numFmt w:val="decimal"/>
+      <w:lvlText w:val="%4."/>
+      <w:lvlJc w:val="left"/>
+      <w:pPr>
+        <w:tabs>
+          <w:tab w:val="num" w:pos="2880"/>
+        </w:tabs>
+        <w:ind w:left="2880" w:hanging="360"/>
+      </w:pPr>
+    </w:lvl>
+    <w:lvl w:ilvl="4" w:tentative="1">
+      <w:start w:val="1"/>
+      <w:numFmt w:val="decimal"/>
+      <w:lvlText w:val="%5."/>
+      <w:lvlJc w:val="left"/>
+      <w:pPr>
+        <w:tabs>
+          <w:tab w:val="num" w:pos="3600"/>
+        </w:tabs>
+        <w:ind w:left="3600" w:hanging="360"/>
+      </w:pPr>
+    </w:lvl>
+    <w:lvl w:ilvl="5" w:tentative="1">
+      <w:start w:val="1"/>
+      <w:numFmt w:val="decimal"/>
+      <w:lvlText w:val="%6."/>
+      <w:lvlJc w:val="left"/>
+      <w:pPr>
+        <w:tabs>
+          <w:tab w:val="num" w:pos="4320"/>
+        </w:tabs>
+        <w:ind w:left="4320" w:hanging="360"/>
+      </w:pPr>
+    </w:lvl>
+    <w:lvl w:ilvl="6" w:tentative="1">
+      <w:start w:val="1"/>
+      <w:numFmt w:val="decimal"/>
+      <w:lvlText w:val="%7."/>
+      <w:lvlJc w:val="left"/>
+      <w:pPr>
+        <w:tabs>
+          <w:tab w:val="num" w:pos="5040"/>
+        </w:tabs>
+        <w:ind w:left="5040" w:hanging="360"/>
+      </w:pPr>
+    </w:lvl>
+    <w:lvl w:ilvl="7" w:tentative="1">
+      <w:start w:val="1"/>
+      <w:numFmt w:val="decimal"/>
+      <w:lvlText w:val="%8."/>
+      <w:lvlJc w:val="left"/>
+      <w:pPr>
+        <w:tabs>
+          <w:tab w:val="num" w:pos="5760"/>
+        </w:tabs>
+        <w:ind w:left="5760" w:hanging="360"/>
+      </w:pPr>
+    </w:lvl>
+    <w:lvl w:ilvl="8" w:tentative="1">
+      <w:start w:val="1"/>
+      <w:numFmt w:val="decimal"/>
+      <w:lvlText w:val="%9."/>
+      <w:lvlJc w:val="left"/>
+      <w:pPr>
+        <w:tabs>
+          <w:tab w:val="num" w:pos="6480"/>
+        </w:tabs>
+        <w:ind w:left="6480" w:hanging="360"/>
+      </w:pPr>
+    </w:lvl>
+  </w:abstractNum>
+  <w:abstractNum w:abstractNumId="1" w15:restartNumberingAfterBreak="0">
+    <w:nsid w:val="292B05FD"/>
+    <w:multiLevelType w:val="multilevel"/>
+    <w:tmpl w:val="CC7065F2"/>
+    <w:lvl w:ilvl="0">
+      <w:start w:val="1"/>
+      <w:numFmt w:val="decimal"/>
+      <w:lvlText w:val="%1."/>
+      <w:lvlJc w:val="left"/>
+      <w:pPr>
+        <w:tabs>
+          <w:tab w:val="num" w:pos="720"/>
+        </w:tabs>
+        <w:ind w:left="720" w:hanging="360"/>
+      </w:pPr>
+    </w:lvl>
+    <w:lvl w:ilvl="1" w:tentative="1">
+      <w:start w:val="1"/>
+      <w:numFmt w:val="decimal"/>
+      <w:lvlText w:val="%2."/>
+      <w:lvlJc w:val="left"/>
+      <w:pPr>
+        <w:tabs>
+          <w:tab w:val="num" w:pos="1440"/>
+        </w:tabs>
+        <w:ind w:left="1440" w:hanging="360"/>
+      </w:pPr>
+    </w:lvl>
+    <w:lvl w:ilvl="2" w:tentative="1">
+      <w:start w:val="1"/>
+      <w:numFmt w:val="decimal"/>
+      <w:lvlText w:val="%3."/>
+      <w:lvlJc w:val="left"/>
+      <w:pPr>
+        <w:tabs>
+          <w:tab w:val="num" w:pos="2160"/>
+        </w:tabs>
+        <w:ind w:left="2160" w:hanging="360"/>
+      </w:pPr>
+    </w:lvl>
+    <w:lvl w:ilvl="3" w:tentative="1">
+      <w:start w:val="1"/>
+      <w:numFmt w:val="decimal"/>
+      <w:lvlText w:val="%4."/>
+      <w:lvlJc w:val="left"/>
+      <w:pPr>
+        <w:tabs>
+          <w:tab w:val="num" w:pos="2880"/>
+        </w:tabs>
+        <w:ind w:left="2880" w:hanging="360"/>
+      </w:pPr>
+    </w:lvl>
+    <w:lvl w:ilvl="4" w:tentative="1">
+      <w:start w:val="1"/>
+      <w:numFmt w:val="decimal"/>
+      <w:lvlText w:val="%5."/>
+      <w:lvlJc w:val="left"/>
+      <w:pPr>
+        <w:tabs>
+          <w:tab w:val="num" w:pos="3600"/>
+        </w:tabs>
+        <w:ind w:left="3600" w:hanging="360"/>
+      </w:pPr>
+    </w:lvl>
+    <w:lvl w:ilvl="5" w:tentative="1">
+      <w:start w:val="1"/>
+      <w:numFmt w:val="decimal"/>
+      <w:lvlText w:val="%6."/>
+      <w:lvlJc w:val="left"/>
+      <w:pPr>
+        <w:tabs>
+          <w:tab w:val="num" w:pos="4320"/>
+        </w:tabs>
+        <w:ind w:left="4320" w:hanging="360"/>
+      </w:pPr>
+    </w:lvl>
+    <w:lvl w:ilvl="6" w:tentative="1">
+      <w:start w:val="1"/>
+      <w:numFmt w:val="decimal"/>
+      <w:lvlText w:val="%7."/>
+      <w:lvlJc w:val="left"/>
+      <w:pPr>
+        <w:tabs>
+          <w:tab w:val="num" w:pos="5040"/>
+        </w:tabs>
+        <w:ind w:left="5040" w:hanging="360"/>
+      </w:pPr>
+    </w:lvl>
+    <w:lvl w:ilvl="7" w:tentative="1">
+      <w:start w:val="1"/>
+      <w:numFmt w:val="decimal"/>
+      <w:lvlText w:val="%8."/>
+      <w:lvlJc w:val="left"/>
+      <w:pPr>
+        <w:tabs>
+          <w:tab w:val="num" w:pos="5760"/>
+        </w:tabs>
+        <w:ind w:left="5760" w:hanging="360"/>
+      </w:pPr>
+    </w:lvl>
+    <w:lvl w:ilvl="8" w:tentative="1">
+      <w:start w:val="1"/>
+      <w:numFmt w:val="decimal"/>
+      <w:lvlText w:val="%9."/>
+      <w:lvlJc w:val="left"/>
+      <w:pPr>
+        <w:tabs>
+          <w:tab w:val="num" w:pos="6480"/>
+        </w:tabs>
+        <w:ind w:left="6480" w:hanging="360"/>
+      </w:pPr>
+    </w:lvl>
+  </w:abstractNum>
+  <w:abstractNum w:abstractNumId="2" w15:restartNumberingAfterBreak="0">
+    <w:nsid w:val="37667B40"/>
+    <w:multiLevelType w:val="multilevel"/>
+    <w:tmpl w:val="541E929C"/>
+    <w:lvl w:ilvl="0">
+      <w:start w:val="1"/>
+      <w:numFmt w:val="decimal"/>
+      <w:lvlText w:val="%1."/>
+      <w:lvlJc w:val="left"/>
+      <w:pPr>
+        <w:tabs>
+          <w:tab w:val="num" w:pos="720"/>
+        </w:tabs>
+        <w:ind w:left="720" w:hanging="360"/>
+      </w:pPr>
+    </w:lvl>
+    <w:lvl w:ilvl="1" w:tentative="1">
+      <w:start w:val="1"/>
+      <w:numFmt w:val="decimal"/>
+      <w:lvlText w:val="%2."/>
+      <w:lvlJc w:val="left"/>
+      <w:pPr>
+        <w:tabs>
+          <w:tab w:val="num" w:pos="1440"/>
+        </w:tabs>
+        <w:ind w:left="1440" w:hanging="360"/>
+      </w:pPr>
+    </w:lvl>
+    <w:lvl w:ilvl="2" w:tentative="1">
+      <w:start w:val="1"/>
+      <w:numFmt w:val="decimal"/>
+      <w:lvlText w:val="%3."/>
+      <w:lvlJc w:val="left"/>
+      <w:pPr>
+        <w:tabs>
+          <w:tab w:val="num" w:pos="2160"/>
+        </w:tabs>
+        <w:ind w:left="2160" w:hanging="360"/>
+      </w:pPr>
+    </w:lvl>
+    <w:lvl w:ilvl="3" w:tentative="1">
+      <w:start w:val="1"/>
+      <w:numFmt w:val="decimal"/>
+      <w:lvlText w:val="%4."/>
+      <w:lvlJc w:val="left"/>
+      <w:pPr>
+        <w:tabs>
+          <w:tab w:val="num" w:pos="2880"/>
+        </w:tabs>
+        <w:ind w:left="2880" w:hanging="360"/>
+      </w:pPr>
+    </w:lvl>
+    <w:lvl w:ilvl="4" w:tentative="1">
+      <w:start w:val="1"/>
+      <w:numFmt w:val="decimal"/>
+      <w:lvlText w:val="%5."/>
+      <w:lvlJc w:val="left"/>
+      <w:pPr>
+        <w:tabs>
+          <w:tab w:val="num" w:pos="3600"/>
+        </w:tabs>
+        <w:ind w:left="3600" w:hanging="360"/>
+      </w:pPr>
+    </w:lvl>
+    <w:lvl w:ilvl="5" w:tentative="1">
+      <w:start w:val="1"/>
+      <w:numFmt w:val="decimal"/>
+      <w:lvlText w:val="%6."/>
+      <w:lvlJc w:val="left"/>
+      <w:pPr>
+        <w:tabs>
+          <w:tab w:val="num" w:pos="4320"/>
+        </w:tabs>
+        <w:ind w:left="4320" w:hanging="360"/>
+      </w:pPr>
+    </w:lvl>
+    <w:lvl w:ilvl="6" w:tentative="1">
+      <w:start w:val="1"/>
+      <w:numFmt w:val="decimal"/>
+      <w:lvlText w:val="%7."/>
+      <w:lvlJc w:val="left"/>
+      <w:pPr>
+        <w:tabs>
+          <w:tab w:val="num" w:pos="5040"/>
+        </w:tabs>
+        <w:ind w:left="5040" w:hanging="360"/>
+      </w:pPr>
+    </w:lvl>
+    <w:lvl w:ilvl="7" w:tentative="1">
+      <w:start w:val="1"/>
+      <w:numFmt w:val="decimal"/>
+      <w:lvlText w:val="%8."/>
+      <w:lvlJc w:val="left"/>
+      <w:pPr>
+        <w:tabs>
+          <w:tab w:val="num" w:pos="5760"/>
+        </w:tabs>
+        <w:ind w:left="5760" w:hanging="360"/>
+      </w:pPr>
+    </w:lvl>
+    <w:lvl w:ilvl="8" w:tentative="1">
+      <w:start w:val="1"/>
+      <w:numFmt w:val="decimal"/>
+      <w:lvlText w:val="%9."/>
+      <w:lvlJc w:val="left"/>
+      <w:pPr>
+        <w:tabs>
+          <w:tab w:val="num" w:pos="6480"/>
+        </w:tabs>
+        <w:ind w:left="6480" w:hanging="360"/>
+      </w:pPr>
+    </w:lvl>
+  </w:abstractNum>
+  <w:abstractNum w:abstractNumId="3" w15:restartNumberingAfterBreak="0">
+    <w:nsid w:val="3A20113E"/>
+    <w:multiLevelType w:val="multilevel"/>
+    <w:tmpl w:val="440600E6"/>
+    <w:lvl w:ilvl="0">
+      <w:start w:val="1"/>
+      <w:numFmt w:val="decimal"/>
+      <w:lvlText w:val="%1."/>
+      <w:lvlJc w:val="left"/>
+      <w:pPr>
+        <w:tabs>
+          <w:tab w:val="num" w:pos="720"/>
+        </w:tabs>
+        <w:ind w:left="720" w:hanging="360"/>
+      </w:pPr>
+    </w:lvl>
+    <w:lvl w:ilvl="1" w:tentative="1">
+      <w:start w:val="1"/>
+      <w:numFmt w:val="decimal"/>
+      <w:lvlText w:val="%2."/>
+      <w:lvlJc w:val="left"/>
+      <w:pPr>
+        <w:tabs>
+          <w:tab w:val="num" w:pos="1440"/>
+        </w:tabs>
+        <w:ind w:left="1440" w:hanging="360"/>
+      </w:pPr>
+    </w:lvl>
+    <w:lvl w:ilvl="2" w:tentative="1">
+      <w:start w:val="1"/>
+      <w:numFmt w:val="decimal"/>
+      <w:lvlText w:val="%3."/>
+      <w:lvlJc w:val="left"/>
+      <w:pPr>
+        <w:tabs>
+          <w:tab w:val="num" w:pos="2160"/>
+        </w:tabs>
+        <w:ind w:left="2160" w:hanging="360"/>
+      </w:pPr>
+    </w:lvl>
+    <w:lvl w:ilvl="3" w:tentative="1">
+      <w:start w:val="1"/>
+      <w:numFmt w:val="decimal"/>
+      <w:lvlText w:val="%4."/>
+      <w:lvlJc w:val="left"/>
+      <w:pPr>
+        <w:tabs>
+          <w:tab w:val="num" w:pos="2880"/>
+        </w:tabs>
+        <w:ind w:left="2880" w:hanging="360"/>
+      </w:pPr>
+    </w:lvl>
+    <w:lvl w:ilvl="4" w:tentative="1">
+      <w:start w:val="1"/>
+      <w:numFmt w:val="decimal"/>
+      <w:lvlText w:val="%5."/>
+      <w:lvlJc w:val="left"/>
+      <w:pPr>
+        <w:tabs>
+          <w:tab w:val="num" w:pos="3600"/>
+        </w:tabs>
+        <w:ind w:left="3600" w:hanging="360"/>
+      </w:pPr>
+    </w:lvl>
+    <w:lvl w:ilvl="5" w:tentative="1">
+      <w:start w:val="1"/>
+      <w:numFmt w:val="decimal"/>
+      <w:lvlText w:val="%6."/>
+      <w:lvlJc w:val="left"/>
+      <w:pPr>
+        <w:tabs>
+          <w:tab w:val="num" w:pos="4320"/>
+        </w:tabs>
+        <w:ind w:left="4320" w:hanging="360"/>
+      </w:pPr>
+    </w:lvl>
+    <w:lvl w:ilvl="6" w:tentative="1">
+      <w:start w:val="1"/>
+      <w:numFmt w:val="decimal"/>
+      <w:lvlText w:val="%7."/>
+      <w:lvlJc w:val="left"/>
+      <w:pPr>
+        <w:tabs>
+          <w:tab w:val="num" w:pos="5040"/>
+        </w:tabs>
+        <w:ind w:left="5040" w:hanging="360"/>
+      </w:pPr>
+    </w:lvl>
+    <w:lvl w:ilvl="7" w:tentative="1">
+      <w:start w:val="1"/>
+      <w:numFmt w:val="decimal"/>
+      <w:lvlText w:val="%8."/>
+      <w:lvlJc w:val="left"/>
+      <w:pPr>
+        <w:tabs>
+          <w:tab w:val="num" w:pos="5760"/>
+        </w:tabs>
+        <w:ind w:left="5760" w:hanging="360"/>
+      </w:pPr>
+    </w:lvl>
+    <w:lvl w:ilvl="8" w:tentative="1">
+      <w:start w:val="1"/>
+      <w:numFmt w:val="decimal"/>
+      <w:lvlText w:val="%9."/>
+      <w:lvlJc w:val="left"/>
+      <w:pPr>
+        <w:tabs>
+          <w:tab w:val="num" w:pos="6480"/>
+        </w:tabs>
+        <w:ind w:left="6480" w:hanging="360"/>
+      </w:pPr>
+    </w:lvl>
+  </w:abstractNum>
+  <w:abstractNum w:abstractNumId="4" w15:restartNumberingAfterBreak="0">
+    <w:nsid w:val="50546AD9"/>
+    <w:multiLevelType w:val="multilevel"/>
+    <w:tmpl w:val="864EC806"/>
+    <w:lvl w:ilvl="0">
+      <w:start w:val="1"/>
+      <w:numFmt w:val="decimal"/>
+      <w:lvlText w:val="%1."/>
+      <w:lvlJc w:val="left"/>
+      <w:pPr>
+        <w:tabs>
+          <w:tab w:val="num" w:pos="720"/>
+        </w:tabs>
+        <w:ind w:left="720" w:hanging="360"/>
+      </w:pPr>
+    </w:lvl>
+    <w:lvl w:ilvl="1" w:tentative="1">
+      <w:start w:val="1"/>
+      <w:numFmt w:val="decimal"/>
+      <w:lvlText w:val="%2."/>
+      <w:lvlJc w:val="left"/>
+      <w:pPr>
+        <w:tabs>
+          <w:tab w:val="num" w:pos="1440"/>
+        </w:tabs>
+        <w:ind w:left="1440" w:hanging="360"/>
+      </w:pPr>
+    </w:lvl>
+    <w:lvl w:ilvl="2" w:tentative="1">
+      <w:start w:val="1"/>
+      <w:numFmt w:val="decimal"/>
+      <w:lvlText w:val="%3."/>
+      <w:lvlJc w:val="left"/>
+      <w:pPr>
+        <w:tabs>
+          <w:tab w:val="num" w:pos="2160"/>
+        </w:tabs>
+        <w:ind w:left="2160" w:hanging="360"/>
+      </w:pPr>
+    </w:lvl>
+    <w:lvl w:ilvl="3" w:tentative="1">
+      <w:start w:val="1"/>
+      <w:numFmt w:val="decimal"/>
+      <w:lvlText w:val="%4."/>
+      <w:lvlJc w:val="left"/>
+      <w:pPr>
+        <w:tabs>
+          <w:tab w:val="num" w:pos="2880"/>
+        </w:tabs>
+        <w:ind w:left="2880" w:hanging="360"/>
+      </w:pPr>
+    </w:lvl>
+    <w:lvl w:ilvl="4" w:tentative="1">
+      <w:start w:val="1"/>
+      <w:numFmt w:val="decimal"/>
+      <w:lvlText w:val="%5."/>
+      <w:lvlJc w:val="left"/>
+      <w:pPr>
+        <w:tabs>
+          <w:tab w:val="num" w:pos="3600"/>
+        </w:tabs>
+        <w:ind w:left="3600" w:hanging="360"/>
+      </w:pPr>
+    </w:lvl>
+    <w:lvl w:ilvl="5" w:tentative="1">
+      <w:start w:val="1"/>
+      <w:numFmt w:val="decimal"/>
+      <w:lvlText w:val="%6."/>
+      <w:lvlJc w:val="left"/>
+      <w:pPr>
+        <w:tabs>
+          <w:tab w:val="num" w:pos="4320"/>
+        </w:tabs>
+        <w:ind w:left="4320" w:hanging="360"/>
+      </w:pPr>
+    </w:lvl>
+    <w:lvl w:ilvl="6" w:tentative="1">
+      <w:start w:val="1"/>
+      <w:numFmt w:val="decimal"/>
+      <w:lvlText w:val="%7."/>
+      <w:lvlJc w:val="left"/>
+      <w:pPr>
+        <w:tabs>
+          <w:tab w:val="num" w:pos="5040"/>
+        </w:tabs>
+        <w:ind w:left="5040" w:hanging="360"/>
+      </w:pPr>
+    </w:lvl>
+    <w:lvl w:ilvl="7" w:tentative="1">
+      <w:start w:val="1"/>
+      <w:numFmt w:val="decimal"/>
+      <w:lvlText w:val="%8."/>
+      <w:lvlJc w:val="left"/>
+      <w:pPr>
+        <w:tabs>
+          <w:tab w:val="num" w:pos="5760"/>
+        </w:tabs>
+        <w:ind w:left="5760" w:hanging="360"/>
+      </w:pPr>
+    </w:lvl>
+    <w:lvl w:ilvl="8" w:tentative="1">
+      <w:start w:val="1"/>
+      <w:numFmt w:val="decimal"/>
+      <w:lvlText w:val="%9."/>
+      <w:lvlJc w:val="left"/>
+      <w:pPr>
+        <w:tabs>
+          <w:tab w:val="num" w:pos="6480"/>
+        </w:tabs>
+        <w:ind w:left="6480" w:hanging="360"/>
+      </w:pPr>
+    </w:lvl>
+  </w:abstractNum>
+  <w:abstractNum w:abstractNumId="5" w15:restartNumberingAfterBreak="0">
     <w:nsid w:val="51B71656"/>
     <w:multiLevelType w:val="hybridMultilevel"/>
     <w:tmpl w:val="01AEB010"/>
@@ -329,8 +3512,139 @@
       </w:rPr>
     </w:lvl>
   </w:abstractNum>
+  <w:abstractNum w:abstractNumId="6" w15:restartNumberingAfterBreak="0">
+    <w:nsid w:val="6A6A2A3E"/>
+    <w:multiLevelType w:val="multilevel"/>
+    <w:tmpl w:val="6FE64B12"/>
+    <w:lvl w:ilvl="0">
+      <w:start w:val="1"/>
+      <w:numFmt w:val="decimal"/>
+      <w:lvlText w:val="%1."/>
+      <w:lvlJc w:val="left"/>
+      <w:pPr>
+        <w:tabs>
+          <w:tab w:val="num" w:pos="720"/>
+        </w:tabs>
+        <w:ind w:left="720" w:hanging="360"/>
+      </w:pPr>
+    </w:lvl>
+    <w:lvl w:ilvl="1" w:tentative="1">
+      <w:start w:val="1"/>
+      <w:numFmt w:val="decimal"/>
+      <w:lvlText w:val="%2."/>
+      <w:lvlJc w:val="left"/>
+      <w:pPr>
+        <w:tabs>
+          <w:tab w:val="num" w:pos="1440"/>
+        </w:tabs>
+        <w:ind w:left="1440" w:hanging="360"/>
+      </w:pPr>
+    </w:lvl>
+    <w:lvl w:ilvl="2" w:tentative="1">
+      <w:start w:val="1"/>
+      <w:numFmt w:val="decimal"/>
+      <w:lvlText w:val="%3."/>
+      <w:lvlJc w:val="left"/>
+      <w:pPr>
+        <w:tabs>
+          <w:tab w:val="num" w:pos="2160"/>
+        </w:tabs>
+        <w:ind w:left="2160" w:hanging="360"/>
+      </w:pPr>
+    </w:lvl>
+    <w:lvl w:ilvl="3" w:tentative="1">
+      <w:start w:val="1"/>
+      <w:numFmt w:val="decimal"/>
+      <w:lvlText w:val="%4."/>
+      <w:lvlJc w:val="left"/>
+      <w:pPr>
+        <w:tabs>
+          <w:tab w:val="num" w:pos="2880"/>
+        </w:tabs>
+        <w:ind w:left="2880" w:hanging="360"/>
+      </w:pPr>
+    </w:lvl>
+    <w:lvl w:ilvl="4" w:tentative="1">
+      <w:start w:val="1"/>
+      <w:numFmt w:val="decimal"/>
+      <w:lvlText w:val="%5."/>
+      <w:lvlJc w:val="left"/>
+      <w:pPr>
+        <w:tabs>
+          <w:tab w:val="num" w:pos="3600"/>
+        </w:tabs>
+        <w:ind w:left="3600" w:hanging="360"/>
+      </w:pPr>
+    </w:lvl>
+    <w:lvl w:ilvl="5" w:tentative="1">
+      <w:start w:val="1"/>
+      <w:numFmt w:val="decimal"/>
+      <w:lvlText w:val="%6."/>
+      <w:lvlJc w:val="left"/>
+      <w:pPr>
+        <w:tabs>
+          <w:tab w:val="num" w:pos="4320"/>
+        </w:tabs>
+        <w:ind w:left="4320" w:hanging="360"/>
+      </w:pPr>
+    </w:lvl>
+    <w:lvl w:ilvl="6" w:tentative="1">
+      <w:start w:val="1"/>
+      <w:numFmt w:val="decimal"/>
+      <w:lvlText w:val="%7."/>
+      <w:lvlJc w:val="left"/>
+      <w:pPr>
+        <w:tabs>
+          <w:tab w:val="num" w:pos="5040"/>
+        </w:tabs>
+        <w:ind w:left="5040" w:hanging="360"/>
+      </w:pPr>
+    </w:lvl>
+    <w:lvl w:ilvl="7" w:tentative="1">
+      <w:start w:val="1"/>
+      <w:numFmt w:val="decimal"/>
+      <w:lvlText w:val="%8."/>
+      <w:lvlJc w:val="left"/>
+      <w:pPr>
+        <w:tabs>
+          <w:tab w:val="num" w:pos="5760"/>
+        </w:tabs>
+        <w:ind w:left="5760" w:hanging="360"/>
+      </w:pPr>
+    </w:lvl>
+    <w:lvl w:ilvl="8" w:tentative="1">
+      <w:start w:val="1"/>
+      <w:numFmt w:val="decimal"/>
+      <w:lvlText w:val="%9."/>
+      <w:lvlJc w:val="left"/>
+      <w:pPr>
+        <w:tabs>
+          <w:tab w:val="num" w:pos="6480"/>
+        </w:tabs>
+        <w:ind w:left="6480" w:hanging="360"/>
+      </w:pPr>
+    </w:lvl>
+  </w:abstractNum>
   <w:num w:numId="1">
+    <w:abstractNumId w:val="5"/>
+  </w:num>
+  <w:num w:numId="2">
+    <w:abstractNumId w:val="2"/>
+  </w:num>
+  <w:num w:numId="3">
     <w:abstractNumId w:val="0"/>
+  </w:num>
+  <w:num w:numId="4">
+    <w:abstractNumId w:val="4"/>
+  </w:num>
+  <w:num w:numId="5">
+    <w:abstractNumId w:val="1"/>
+  </w:num>
+  <w:num w:numId="6">
+    <w:abstractNumId w:val="3"/>
+  </w:num>
+  <w:num w:numId="7">
+    <w:abstractNumId w:val="6"/>
   </w:num>
 </w:numbering>
 </file>
@@ -781,6 +4095,7 @@
   <w:style w:type="character" w:default="1" w:styleId="a1">
     <w:name w:val="Default Paragraph Font"/>
     <w:uiPriority w:val="1"/>
+    <w:semiHidden/>
     <w:unhideWhenUsed/>
   </w:style>
   <w:style w:type="table" w:default="1" w:styleId="a2">
@@ -968,6 +4283,18 @@
       <w:smallCaps/>
       <w:color w:val="5B9BD5" w:themeColor="accent1"/>
       <w:spacing w:val="5"/>
+    </w:rPr>
+  </w:style>
+  <w:style w:type="character" w:styleId="aa">
+    <w:name w:val="Hyperlink"/>
+    <w:basedOn w:val="a1"/>
+    <w:uiPriority w:val="99"/>
+    <w:semiHidden/>
+    <w:unhideWhenUsed/>
+    <w:rsid w:val="00101162"/>
+    <w:rPr>
+      <w:color w:val="0000FF"/>
+      <w:u w:val="single"/>
     </w:rPr>
   </w:style>
 </w:styles>

</xml_diff>